<commit_message>
Report: wrote more text; adds some formatting
</commit_message>
<xml_diff>
--- a/report/Billings-Final-Paper.docx
+++ b/report/Billings-Final-Paper.docx
@@ -101,6 +101,66 @@
       <w:r>
         <w:t xml:space="preserve">Billings</w:t>
       </w:r>
+      <w:r>
+        <w:rPr>
+          <w:vertAlign w:val="superscript"/>
+        </w:rPr>
+        <w:t xml:space="preserve">1</w:t>
+      </w:r>
+      <w:r>
+        <w:t xml:space="preserve">,</w:t>
+      </w:r>
+      <w:r>
+        <w:t xml:space="preserve"> </w:t>
+      </w:r>
+      <w:r>
+        <w:t xml:space="preserve">Anne</w:t>
+      </w:r>
+      <w:r>
+        <w:t xml:space="preserve"> </w:t>
+      </w:r>
+      <w:r>
+        <w:t xml:space="preserve">Marie</w:t>
+      </w:r>
+      <w:r>
+        <w:t xml:space="preserve"> </w:t>
+      </w:r>
+      <w:r>
+        <w:t xml:space="preserve">Dye</w:t>
+      </w:r>
+      <w:r>
+        <w:rPr>
+          <w:vertAlign w:val="superscript"/>
+        </w:rPr>
+        <w:t xml:space="preserve">2</w:t>
+      </w:r>
+      <w:r>
+        <w:t xml:space="preserve">,</w:t>
+      </w:r>
+      <w:r>
+        <w:t xml:space="preserve"> </w:t>
+      </w:r>
+      <w:r>
+        <w:t xml:space="preserve">and</w:t>
+      </w:r>
+      <w:r>
+        <w:t xml:space="preserve"> </w:t>
+      </w:r>
+      <w:r>
+        <w:t xml:space="preserve">Andreas</w:t>
+      </w:r>
+      <w:r>
+        <w:t xml:space="preserve"> </w:t>
+      </w:r>
+      <w:r>
+        <w:t xml:space="preserve">Handel</w:t>
+      </w:r>
+      <w:r>
+        <w:rPr>
+          <w:vertAlign w:val="superscript"/>
+        </w:rPr>
+        <w:t xml:space="preserve">1</w:t>
+      </w:r>
     </w:p>
     <w:p>
       <w:pPr>
@@ -1450,21 +1510,49 @@
         <w:t xml:space="preserve">RESULTS].</w:t>
       </w:r>
     </w:p>
+    <w:p>
+      <w:pPr>
+        <w:pStyle w:val="FirstParagraph"/>
+      </w:pPr>
+      <w:r>
+        <w:rPr>
+          <w:vertAlign w:val="superscript"/>
+        </w:rPr>
+        <w:t xml:space="preserve">1</w:t>
+      </w:r>
+      <w:r>
+        <w:t xml:space="preserve"> </w:t>
+      </w:r>
+      <w:r>
+        <w:t xml:space="preserve">Department of Epidemiology and Biostatistics, College of Public Health, University of Georgia</w:t>
+      </w:r>
+      <w:r>
+        <w:br/>
+      </w:r>
+      <w:r>
+        <w:rPr>
+          <w:vertAlign w:val="superscript"/>
+        </w:rPr>
+        <w:t xml:space="preserve">2</w:t>
+      </w:r>
+      <w:r>
+        <w:t xml:space="preserve"> </w:t>
+      </w:r>
+      <w:r>
+        <w:t xml:space="preserve">Department of Environmental Health, College of Public Health, University of Georgia</w:t>
+      </w:r>
+    </w:p>
+    <w:p>
+      <w:r>
+        <w:br w:type="page"/>
+      </w:r>
+    </w:p>
     <w:bookmarkStart w:id="20" w:name="introduction"/>
     <w:p>
       <w:pPr>
         <w:pStyle w:val="Heading1"/>
       </w:pPr>
       <w:r>
-        <w:rPr>
-          <w:rStyle w:val="SectionNumber"/>
-        </w:rPr>
-        <w:t xml:space="preserve">1</w:t>
-      </w:r>
-      <w:r>
-        <w:tab/>
-      </w:r>
-      <w:r>
         <w:t xml:space="preserve">Introduction</w:t>
       </w:r>
     </w:p>
@@ -1477,21 +1565,12 @@
       </w:r>
     </w:p>
     <w:bookmarkEnd w:id="20"/>
-    <w:bookmarkStart w:id="26" w:name="methods"/>
+    <w:bookmarkStart w:id="28" w:name="methods"/>
     <w:p>
       <w:pPr>
         <w:pStyle w:val="Heading1"/>
       </w:pPr>
       <w:r>
-        <w:rPr>
-          <w:rStyle w:val="SectionNumber"/>
-        </w:rPr>
-        <w:t xml:space="preserve">2</w:t>
-      </w:r>
-      <w:r>
-        <w:tab/>
-      </w:r>
-      <w:r>
         <w:t xml:space="preserve">Methods</w:t>
       </w:r>
     </w:p>
@@ -1500,7 +1579,7 @@
         <w:pStyle w:val="FirstParagraph"/>
       </w:pPr>
       <w:r>
-        <w:t xml:space="preserve">Short intro here</w:t>
+        <w:t xml:space="preserve">We conducted a systematic review of papers using data from norovirus challenge studies, and from the included reports, we identified unique studies. Then, we abstracted data on the proportion of infected individuals from each study, and conducted a meta-analysis of these data.</w:t>
       </w:r>
     </w:p>
     <w:bookmarkStart w:id="23" w:name="literature-search"/>
@@ -1509,15 +1588,6 @@
         <w:pStyle w:val="Heading2"/>
       </w:pPr>
       <w:r>
-        <w:rPr>
-          <w:rStyle w:val="SectionNumber"/>
-        </w:rPr>
-        <w:t xml:space="preserve">2.1</w:t>
-      </w:r>
-      <w:r>
-        <w:tab/>
-      </w:r>
-      <w:r>
         <w:t xml:space="preserve">Literature search</w:t>
       </w:r>
     </w:p>
@@ -1526,7 +1596,19 @@
         <w:pStyle w:val="FirstParagraph"/>
       </w:pPr>
       <w:r>
-        <w:t xml:space="preserve">We searched two databases to find literature: PubMed</w:t>
+        <w:t xml:space="preserve">We searched two databases to find literature:</w:t>
+      </w:r>
+    </w:p>
+    <w:p>
+      <w:pPr>
+        <w:numPr>
+          <w:ilvl w:val="0"/>
+          <w:numId w:val="1001"/>
+        </w:numPr>
+        <w:pStyle w:val="Compact"/>
+      </w:pPr>
+      <w:r>
+        <w:t xml:space="preserve">PubMed</w:t>
       </w:r>
       <w:r>
         <w:t xml:space="preserve"> </w:t>
@@ -1543,7 +1625,19 @@
         <w:t xml:space="preserve"> </w:t>
       </w:r>
       <w:r>
-        <w:t xml:space="preserve">and Web of Science</w:t>
+        <w:t xml:space="preserve">and</w:t>
+      </w:r>
+    </w:p>
+    <w:p>
+      <w:pPr>
+        <w:numPr>
+          <w:ilvl w:val="0"/>
+          <w:numId w:val="1001"/>
+        </w:numPr>
+        <w:pStyle w:val="Compact"/>
+      </w:pPr>
+      <w:r>
+        <w:t xml:space="preserve">Web of Science</w:t>
       </w:r>
       <w:r>
         <w:t xml:space="preserve"> </w:t>
@@ -1557,16 +1651,24 @@
         </w:r>
       </w:hyperlink>
       <w:r>
-        <w:t xml:space="preserve">. The search terms, included in Table</w:t>
-      </w:r>
-      <w:r>
-        <w:t xml:space="preserve"> </w:t>
-      </w:r>
-      <w:r>
-        <w:t xml:space="preserve">2.1</w:t>
-      </w:r>
-      <w:r>
-        <w:t xml:space="preserve">, contained terms for norovirus,</w:t>
+        <w:t xml:space="preserve">.</w:t>
+      </w:r>
+    </w:p>
+    <w:p>
+      <w:pPr>
+        <w:pStyle w:val="FirstParagraph"/>
+      </w:pPr>
+      <w:r>
+        <w:t xml:space="preserve">The search terms, included in Table</w:t>
+      </w:r>
+      <w:r>
+        <w:t xml:space="preserve"> </w:t>
+      </w:r>
+      <w:r>
+        <w:t xml:space="preserve">1</w:t>
+      </w:r>
+      <w:r>
+        <w:t xml:space="preserve">, contained terms for norovirus, terms related to human studies, and terms related to the challenge (or volunteer) study design. The databases were searched on September ##, 2021, with no filter for date used during the search.</w:t>
       </w:r>
     </w:p>
     <w:p>
@@ -1574,12 +1676,12 @@
         <w:pStyle w:val="TableCaption"/>
       </w:pPr>
       <w:r>
-        <w:t xml:space="preserve">Table 2.1:</w:t>
-      </w:r>
-      <w:r>
-        <w:t xml:space="preserve"> </w:t>
-      </w:r>
-      <w:bookmarkStart w:id="a3acf6c7-b4c5-44f3-b66b-d0707be7086e" w:name="tab:SearchTerms"/>
+        <w:t xml:space="preserve">Table 1:</w:t>
+      </w:r>
+      <w:r>
+        <w:t xml:space="preserve"> </w:t>
+      </w:r>
+      <w:bookmarkStart w:id="6924a1d3-0103-453f-be90-b14d104392d4" w:name="tab:SearchTerms"/>
       <w:r>
         <w:t xml:space="preserve">
           <w:r>
@@ -1587,7 +1689,7 @@
           </w:r>
         </w:t>
       </w:r>
-      <w:bookmarkEnd w:id="a3acf6c7-b4c5-44f3-b66b-d0707be7086e"/>
+      <w:bookmarkEnd w:id="6924a1d3-0103-453f-be90-b14d104392d4"/>
     </w:p>
     <w:tbl xmlns:w="http://schemas.openxmlformats.org/wordprocessingml/2006/main" xmlns:r="http://schemas.openxmlformats.org/officeDocument/2006/relationships" xmlns:w14="http://schemas.microsoft.com/office/word/2010/wordml" xmlns:wp="http://schemas.openxmlformats.org/drawingml/2006/wordprocessingDrawing" xmlns:a="http://schemas.openxmlformats.org/drawingml/2006/main" xmlns:pic="http://schemas.openxmlformats.org/drawingml/2006/picture">
       <w:tblPr>
@@ -1825,6 +1927,22 @@
         </w:tc>
       </w:tr>
     </w:tbl>
+    <w:p>
+      <w:pPr>
+        <w:pStyle w:val="BodyText"/>
+      </w:pPr>
+      <w:r>
+        <w:t xml:space="preserve">Reports were selected for inclusion if they referenced a human norovirus challenge study with controlled inoculation of participants. No other inclusion criteria (location, date, study design, etc.) were used. Reports were excluded from the review if they were not primary research articles (i.e. reviews or letters to the editor), not written in English, or not available to the authors. Two reviewers (WZB and AMD) independently reviewed titles and abstracts, with disagreements being resolved by a third reviewer (AH). The reviewers repeated the process for the full-text review.</w:t>
+      </w:r>
+    </w:p>
+    <w:p>
+      <w:pPr>
+        <w:pStyle w:val="BodyText"/>
+      </w:pPr>
+      <w:r>
+        <w:t xml:space="preserve">From the included reports, the reviewers identified unique studies by examining citations for data sources. We created a directed acyclic graph (DAG) based on citations in reference sections of papers–in this format, the end notes of the DAG are studies with original populations. Only reports which appeared to discuss original data collection and did not cite their data as coming from a previous report were considered to be unique studies.</w:t>
+      </w:r>
+    </w:p>
     <w:bookmarkEnd w:id="23"/>
     <w:bookmarkStart w:id="24" w:name="data-abstraction"/>
     <w:p>
@@ -1832,96 +1950,3290 @@
         <w:pStyle w:val="Heading2"/>
       </w:pPr>
       <w:r>
-        <w:rPr>
-          <w:rStyle w:val="SectionNumber"/>
-        </w:rPr>
-        <w:t xml:space="preserve">2.2</w:t>
-      </w:r>
-      <w:r>
-        <w:tab/>
-      </w:r>
-      <w:r>
         <w:t xml:space="preserve">Data abstraction</w:t>
       </w:r>
     </w:p>
+    <w:p>
+      <w:pPr>
+        <w:pStyle w:val="FirstParagraph"/>
+      </w:pPr>
+      <w:r>
+        <w:t xml:space="preserve">From each study (only reports which included original data collection), we abstracted the following information:</w:t>
+      </w:r>
+    </w:p>
+    <w:p>
+      <w:pPr>
+        <w:numPr>
+          <w:ilvl w:val="0"/>
+          <w:numId w:val="1002"/>
+        </w:numPr>
+        <w:pStyle w:val="Compact"/>
+      </w:pPr>
+      <w:r>
+        <w:t xml:space="preserve">Reference information including name of the first author and the year of publication;</w:t>
+      </w:r>
+    </w:p>
+    <w:p>
+      <w:pPr>
+        <w:numPr>
+          <w:ilvl w:val="0"/>
+          <w:numId w:val="1002"/>
+        </w:numPr>
+        <w:pStyle w:val="Compact"/>
+      </w:pPr>
+      <w:r>
+        <w:t xml:space="preserve">Study design for the challenge portion of the study (either case series or randomized trial);</w:t>
+      </w:r>
+    </w:p>
+    <w:p>
+      <w:pPr>
+        <w:numPr>
+          <w:ilvl w:val="0"/>
+          <w:numId w:val="1002"/>
+        </w:numPr>
+        <w:pStyle w:val="Compact"/>
+      </w:pPr>
+      <w:r>
+        <w:t xml:space="preserve">Demographic information reported for each study including age range, percentage of male participants, percentage of white participants, and location of the study site;</w:t>
+      </w:r>
+    </w:p>
+    <w:p>
+      <w:pPr>
+        <w:numPr>
+          <w:ilvl w:val="0"/>
+          <w:numId w:val="1002"/>
+        </w:numPr>
+        <w:pStyle w:val="Compact"/>
+      </w:pPr>
+      <w:r>
+        <w:t xml:space="preserve">Whether the study controlled for participant FUT2 genotype;</w:t>
+      </w:r>
+    </w:p>
+    <w:p>
+      <w:pPr>
+        <w:numPr>
+          <w:ilvl w:val="0"/>
+          <w:numId w:val="1002"/>
+        </w:numPr>
+        <w:pStyle w:val="Compact"/>
+      </w:pPr>
+      <w:r>
+        <w:t xml:space="preserve">Any other eligibility criteria for study enrollment;</w:t>
+      </w:r>
+    </w:p>
+    <w:p>
+      <w:pPr>
+        <w:numPr>
+          <w:ilvl w:val="0"/>
+          <w:numId w:val="1002"/>
+        </w:numPr>
+        <w:pStyle w:val="Compact"/>
+      </w:pPr>
+      <w:r>
+        <w:t xml:space="preserve">Inoculum dose and genotype;</w:t>
+      </w:r>
+    </w:p>
+    <w:p>
+      <w:pPr>
+        <w:numPr>
+          <w:ilvl w:val="0"/>
+          <w:numId w:val="1002"/>
+        </w:numPr>
+        <w:pStyle w:val="Compact"/>
+      </w:pPr>
+      <w:r>
+        <w:t xml:space="preserve">Criteria for reporting infection and illness; and</w:t>
+      </w:r>
+    </w:p>
+    <w:p>
+      <w:pPr>
+        <w:numPr>
+          <w:ilvl w:val="0"/>
+          <w:numId w:val="1002"/>
+        </w:numPr>
+        <w:pStyle w:val="Compact"/>
+      </w:pPr>
+      <w:r>
+        <w:t xml:space="preserve">For each combination of FUT2 status, dose, and other study sub-samples (e.g. vaccine vs. placebo in vaccine trials), the number of participants challenged, number of participants with confirmed infection, and the number of participants with confirmed illness.</w:t>
+      </w:r>
+    </w:p>
+    <w:p>
+      <w:pPr>
+        <w:pStyle w:val="FirstParagraph"/>
+      </w:pPr>
+      <w:r>
+        <w:t xml:space="preserve">Reported inoculum strains were standardized to modern nomenclature where possible, criteria for infection and illness were standardized, and inoculum dose was converted to genome equivalent copies (1 RT-PCR unit = 400 genome equivalent copies) [CITE ATMAR PAPER HERE].</w:t>
+      </w:r>
+    </w:p>
     <w:bookmarkEnd w:id="24"/>
-    <w:bookmarkStart w:id="25" w:name="statistical-methods"/>
+    <w:bookmarkStart w:id="25" w:name="study-quality-assessment"/>
     <w:p>
       <w:pPr>
         <w:pStyle w:val="Heading2"/>
       </w:pPr>
       <w:r>
-        <w:rPr>
-          <w:rStyle w:val="SectionNumber"/>
-        </w:rPr>
-        <w:t xml:space="preserve">2.3</w:t>
-      </w:r>
-      <w:r>
-        <w:tab/>
-      </w:r>
+        <w:t xml:space="preserve">Study quality assessment</w:t>
+      </w:r>
+    </w:p>
+    <w:bookmarkEnd w:id="25"/>
+    <w:bookmarkStart w:id="26" w:name="statistical-methods"/>
+    <w:p>
+      <w:pPr>
+        <w:pStyle w:val="Heading2"/>
+      </w:pPr>
       <w:r>
         <w:t xml:space="preserve">Statistical methods</w:t>
       </w:r>
     </w:p>
-    <w:bookmarkEnd w:id="25"/>
+    <w:p>
+      <w:pPr>
+        <w:pStyle w:val="FirstParagraph"/>
+      </w:pPr>
+      <w:r>
+        <w:t xml:space="preserve">We fit an overall meta-analysis model for the proportion of infected individuals (PI) by pooling together all subgroups reported within each study. We used a generalized linear mixed-effected modeling approach with logit-transformed proportions (log-odds) as the outcome.</w:t>
+      </w:r>
+      <w:r>
+        <w:rPr>
+          <w:vertAlign w:val="superscript"/>
+        </w:rPr>
+        <w:t xml:space="preserve">1,2</w:t>
+      </w:r>
+      <w:r>
+        <w:t xml:space="preserve"> The method of maximum likelihood was used to estimate</w:t>
+      </w:r>
+      <w:r>
+        <w:t xml:space="preserve"> </w:t>
+      </w:r>
+      <m:oMath>
+        <m:sSup>
+          <m:e>
+            <m:r>
+              <m:t>τ</m:t>
+            </m:r>
+          </m:e>
+          <m:sup>
+            <m:r>
+              <m:t>2</m:t>
+            </m:r>
+          </m:sup>
+        </m:sSup>
+      </m:oMath>
+      <w:r>
+        <w:t xml:space="preserve"> </w:t>
+      </w:r>
+      <w:r>
+        <w:t xml:space="preserve">(between-study heterogeneity). Confidence intervals for pooled effects were calculated using the Knapp-Hartung adjustment,</w:t>
+      </w:r>
+      <w:r>
+        <w:rPr>
+          <w:vertAlign w:val="superscript"/>
+        </w:rPr>
+        <w:t xml:space="preserve">3,</w:t>
+      </w:r>
+      <w:r>
+        <w:rPr>
+          <w:bCs/>
+          <w:b/>
+          <w:vertAlign w:val="superscript"/>
+        </w:rPr>
+        <w:t xml:space="preserve">sidik2002?</w:t>
+      </w:r>
+      <w:r>
+        <w:t xml:space="preserve"> which is typically sensible</w:t>
+      </w:r>
+      <w:r>
+        <w:rPr>
+          <w:vertAlign w:val="superscript"/>
+        </w:rPr>
+        <w:t xml:space="preserve">2,4,</w:t>
+      </w:r>
+      <w:r>
+        <w:rPr>
+          <w:bCs/>
+          <w:b/>
+          <w:vertAlign w:val="superscript"/>
+        </w:rPr>
+        <w:t xml:space="preserve">langan2019?</w:t>
+      </w:r>
+    </w:p>
+    <w:p>
+      <w:pPr>
+        <w:pStyle w:val="BodyText"/>
+      </w:pPr>
+      <w:r>
+        <w:t xml:space="preserve">The GLMM method with log-odds as the outcome has been previously recommended in the literature for the meta-analysis of proportions.</w:t>
+      </w:r>
+      <w:r>
+        <w:rPr>
+          <w:vertAlign w:val="superscript"/>
+        </w:rPr>
+        <w:t xml:space="preserve">5</w:t>
+      </w:r>
+      <w:r>
+        <w:t xml:space="preserve"> When using a GLMM approach, no weights are estimated for each study, and</w:t>
+      </w:r>
+      <w:r>
+        <w:t xml:space="preserve"> </w:t>
+      </w:r>
+      <m:oMath>
+        <m:sSup>
+          <m:e>
+            <m:r>
+              <m:t>τ</m:t>
+            </m:r>
+          </m:e>
+          <m:sup>
+            <m:r>
+              <m:t>2</m:t>
+            </m:r>
+          </m:sup>
+        </m:sSup>
+      </m:oMath>
+      <w:r>
+        <w:t xml:space="preserve"> </w:t>
+      </w:r>
+      <w:r>
+        <w:t xml:space="preserve">(the estimate of between-study heterogeneity) can only be estimated through the method of maximum likehood, and a confidence interval for</w:t>
+      </w:r>
+      <w:r>
+        <w:t xml:space="preserve"> </w:t>
+      </w:r>
+      <m:oMath>
+        <m:sSup>
+          <m:e>
+            <m:r>
+              <m:t>τ</m:t>
+            </m:r>
+          </m:e>
+          <m:sup>
+            <m:r>
+              <m:t>2</m:t>
+            </m:r>
+          </m:sup>
+        </m:sSup>
+      </m:oMath>
+      <w:r>
+        <w:t xml:space="preserve"> </w:t>
+      </w:r>
+      <w:r>
+        <w:t xml:space="preserve">cannot be obtained.</w:t>
+      </w:r>
+      <w:r>
+        <w:rPr>
+          <w:vertAlign w:val="superscript"/>
+        </w:rPr>
+        <w:t xml:space="preserve">2</w:t>
+      </w:r>
+    </w:p>
+    <w:p>
+      <w:pPr>
+        <w:pStyle w:val="BodyText"/>
+      </w:pPr>
+      <w:r>
+        <w:t xml:space="preserve">Influence of individual studies on the overall result was analyzed using three methods. First, we used a simple method which classifies studies as outliers if the estimate confidence interval for the individual study does not overlap with the confidence interval for the pooled estimate.</w:t>
+      </w:r>
+      <w:r>
+        <w:rPr>
+          <w:vertAlign w:val="superscript"/>
+        </w:rPr>
+        <w:t xml:space="preserve">2</w:t>
+      </w:r>
+      <w:r>
+        <w:t xml:space="preserve"> Second, we used a leave-one-out approach and manually identified outliers using a Baujat plot</w:t>
+      </w:r>
+      <w:r>
+        <w:rPr>
+          <w:vertAlign w:val="superscript"/>
+        </w:rPr>
+        <w:t xml:space="preserve">6</w:t>
+      </w:r>
+      <w:r>
+        <w:t xml:space="preserve"> </w:t>
+      </w:r>
+      <w:r>
+        <w:t xml:space="preserve">and diagnostics.</w:t>
+      </w:r>
+      <w:r>
+        <w:rPr>
+          <w:vertAlign w:val="superscript"/>
+        </w:rPr>
+        <w:t xml:space="preserve">7</w:t>
+      </w:r>
+      <w:r>
+        <w:t xml:space="preserve"> Third, we used the GOSH (Graphical display Of Study Heterogeneity) method, which fit 1,000,000 random subset models, and plots the estimated heterogeneity vs. the estimated effect size.</w:t>
+      </w:r>
+      <w:r>
+        <w:rPr>
+          <w:vertAlign w:val="superscript"/>
+        </w:rPr>
+        <w:t xml:space="preserve">8</w:t>
+      </w:r>
+      <w:r>
+        <w:t xml:space="preserve"> From the GOSH results, we applied three unsupervised clustering algorithms:</w:t>
+      </w:r>
+      <w:r>
+        <w:t xml:space="preserve"> </w:t>
+      </w:r>
+      <m:oMath>
+        <m:r>
+          <m:t>k</m:t>
+        </m:r>
+      </m:oMath>
+      <w:r>
+        <w:t xml:space="preserve">-means,</w:t>
+      </w:r>
+      <w:r>
+        <w:rPr>
+          <w:bCs/>
+          <w:b/>
+          <w:vertAlign w:val="superscript"/>
+        </w:rPr>
+        <w:t xml:space="preserve">hartigan1979?</w:t>
+      </w:r>
+      <w:r>
+        <w:t xml:space="preserve"> DBSCAN,</w:t>
+      </w:r>
+      <w:r>
+        <w:rPr>
+          <w:bCs/>
+          <w:b/>
+          <w:vertAlign w:val="superscript"/>
+        </w:rPr>
+        <w:t xml:space="preserve">schubert2017?</w:t>
+      </w:r>
+      <w:r>
+        <w:t xml:space="preserve"> and Gaussian mixture modeling.</w:t>
+      </w:r>
+      <w:r>
+        <w:rPr>
+          <w:bCs/>
+          <w:b/>
+          <w:vertAlign w:val="superscript"/>
+        </w:rPr>
+        <w:t xml:space="preserve">fraley2002?</w:t>
+      </w:r>
+      <w:r>
+        <w:t xml:space="preserve"> Study over-representation within clusters is used to determine which studies have an undue effect on heterogeneity.</w:t>
+      </w:r>
+      <w:r>
+        <w:rPr>
+          <w:vertAlign w:val="superscript"/>
+        </w:rPr>
+        <w:t xml:space="preserve">2</w:t>
+      </w:r>
+    </w:p>
     <w:bookmarkEnd w:id="26"/>
-    <w:bookmarkStart w:id="27" w:name="results"/>
+    <w:bookmarkStart w:id="27" w:name="software"/>
+    <w:p>
+      <w:pPr>
+        <w:pStyle w:val="Heading2"/>
+      </w:pPr>
+      <w:r>
+        <w:t xml:space="preserve">Software</w:t>
+      </w:r>
+    </w:p>
+    <w:p>
+      <w:pPr>
+        <w:pStyle w:val="FirstParagraph"/>
+      </w:pPr>
+      <w:r>
+        <w:t xml:space="preserve">Reference management was conducted using both EndNote</w:t>
+      </w:r>
+      <w:r>
+        <w:rPr>
+          <w:vertAlign w:val="superscript"/>
+        </w:rPr>
+        <w:t xml:space="preserve">9</w:t>
+      </w:r>
+      <w:r>
+        <w:t xml:space="preserve"> </w:t>
+      </w:r>
+      <w:r>
+        <w:t xml:space="preserve">for deduplication and searching for missing reference fields, and Zotero</w:t>
+      </w:r>
+      <w:r>
+        <w:rPr>
+          <w:vertAlign w:val="superscript"/>
+        </w:rPr>
+        <w:t xml:space="preserve">10</w:t>
+      </w:r>
+      <w:r>
+        <w:t xml:space="preserve"> </w:t>
+      </w:r>
+      <w:r>
+        <w:t xml:space="preserve">for archival purposes. Data abstraction and review of reports was conducted using Microsoft Excel 365 (Microsoft Corporation, Santa Rosa, CA, USA) and Google Sheets (Google, Mountain View, CA, USA).</w:t>
+      </w:r>
+    </w:p>
+    <w:p>
+      <w:pPr>
+        <w:pStyle w:val="BodyText"/>
+      </w:pPr>
+      <w:r>
+        <w:t xml:space="preserve">All analyses were conducted using R version 4.1.1.</w:t>
+      </w:r>
+      <w:r>
+        <w:rPr>
+          <w:vertAlign w:val="superscript"/>
+        </w:rPr>
+        <w:t xml:space="preserve">11</w:t>
+      </w:r>
+      <w:r>
+        <w:t xml:space="preserve"> The packages</w:t>
+      </w:r>
+      <w:r>
+        <w:t xml:space="preserve"> </w:t>
+      </w:r>
+      <w:r>
+        <w:rPr>
+          <w:rStyle w:val="VerbatimChar"/>
+        </w:rPr>
+        <w:t xml:space="preserve">meta</w:t>
+      </w:r>
+      <w:r>
+        <w:t xml:space="preserve"> </w:t>
+      </w:r>
+      <w:r>
+        <w:t xml:space="preserve">(CITE),</w:t>
+      </w:r>
+      <w:r>
+        <w:t xml:space="preserve"> </w:t>
+      </w:r>
+      <w:r>
+        <w:rPr>
+          <w:rStyle w:val="VerbatimChar"/>
+        </w:rPr>
+        <w:t xml:space="preserve">metafor</w:t>
+      </w:r>
+      <w:r>
+        <w:t xml:space="preserve"> </w:t>
+      </w:r>
+      <w:r>
+        <w:t xml:space="preserve">(CITE THIS), and</w:t>
+      </w:r>
+      <w:r>
+        <w:t xml:space="preserve"> </w:t>
+      </w:r>
+      <w:r>
+        <w:rPr>
+          <w:rStyle w:val="VerbatimChar"/>
+        </w:rPr>
+        <w:t xml:space="preserve">dmetar</w:t>
+      </w:r>
+      <w:r>
+        <w:t xml:space="preserve"> </w:t>
+      </w:r>
+      <w:r>
+        <w:t xml:space="preserve">(CITE THIS) were used for meta-analysis. Figures were generated using the analysis packages along with</w:t>
+      </w:r>
+      <w:r>
+        <w:t xml:space="preserve"> </w:t>
+      </w:r>
+      <w:r>
+        <w:rPr>
+          <w:rStyle w:val="VerbatimChar"/>
+        </w:rPr>
+        <w:t xml:space="preserve">ggplot2</w:t>
+      </w:r>
+      <w:r>
+        <w:t xml:space="preserve"> </w:t>
+      </w:r>
+      <w:r>
+        <w:t xml:space="preserve">(CITE THIS) and</w:t>
+      </w:r>
+      <w:r>
+        <w:t xml:space="preserve"> </w:t>
+      </w:r>
+      <w:r>
+        <w:rPr>
+          <w:rStyle w:val="VerbatimChar"/>
+        </w:rPr>
+        <w:t xml:space="preserve">PRISMA2020</w:t>
+      </w:r>
+      <w:r>
+        <w:t xml:space="preserve">.</w:t>
+      </w:r>
+      <w:r>
+        <w:rPr>
+          <w:vertAlign w:val="superscript"/>
+        </w:rPr>
+        <w:t xml:space="preserve">12–14</w:t>
+      </w:r>
+      <w:r>
+        <w:t xml:space="preserve"> Tables were generated using the package</w:t>
+      </w:r>
+      <w:r>
+        <w:t xml:space="preserve"> </w:t>
+      </w:r>
+      <w:r>
+        <w:rPr>
+          <w:rStyle w:val="VerbatimChar"/>
+        </w:rPr>
+        <w:t xml:space="preserve">flextable</w:t>
+      </w:r>
+      <w:r>
+        <w:t xml:space="preserve">.</w:t>
+      </w:r>
+      <w:r>
+        <w:rPr>
+          <w:vertAlign w:val="superscript"/>
+        </w:rPr>
+        <w:t xml:space="preserve">15</w:t>
+      </w:r>
+      <w:r>
+        <w:t xml:space="preserve"> This report was generated using R Markdown with the packages</w:t>
+      </w:r>
+      <w:r>
+        <w:t xml:space="preserve"> </w:t>
+      </w:r>
+      <w:r>
+        <w:rPr>
+          <w:rStyle w:val="VerbatimChar"/>
+        </w:rPr>
+        <w:t xml:space="preserve">rmarkdown</w:t>
+      </w:r>
+      <w:r>
+        <w:t xml:space="preserve">,</w:t>
+      </w:r>
+      <w:r>
+        <w:rPr>
+          <w:vertAlign w:val="superscript"/>
+        </w:rPr>
+        <w:t xml:space="preserve">16–18</w:t>
+      </w:r>
+      <w:r>
+        <w:t xml:space="preserve"> </w:t>
+      </w:r>
+      <w:r>
+        <w:rPr>
+          <w:rStyle w:val="VerbatimChar"/>
+        </w:rPr>
+        <w:t xml:space="preserve">knitr</w:t>
+      </w:r>
+      <w:r>
+        <w:t xml:space="preserve">,</w:t>
+      </w:r>
+      <w:r>
+        <w:rPr>
+          <w:vertAlign w:val="superscript"/>
+        </w:rPr>
+        <w:t xml:space="preserve">19–21</w:t>
+      </w:r>
+      <w:r>
+        <w:t xml:space="preserve"> and</w:t>
+      </w:r>
+      <w:r>
+        <w:t xml:space="preserve"> </w:t>
+      </w:r>
+      <w:r>
+        <w:rPr>
+          <w:rStyle w:val="VerbatimChar"/>
+        </w:rPr>
+        <w:t xml:space="preserve">bookdown</w:t>
+      </w:r>
+      <w:r>
+        <w:t xml:space="preserve">.</w:t>
+      </w:r>
+      <w:r>
+        <w:rPr>
+          <w:vertAlign w:val="superscript"/>
+        </w:rPr>
+        <w:t xml:space="preserve">22,23</w:t>
+      </w:r>
+      <w:r>
+        <w:t xml:space="preserve"> Several additional packages were used for data cleaning and wrangling (CITE THESE PACKAGES). A complete printout of the R session information can be found in the Appendix.</w:t>
+      </w:r>
+    </w:p>
+    <w:bookmarkEnd w:id="27"/>
+    <w:bookmarkEnd w:id="28"/>
+    <w:bookmarkStart w:id="35" w:name="results"/>
     <w:p>
       <w:pPr>
         <w:pStyle w:val="Heading1"/>
       </w:pPr>
       <w:r>
-        <w:rPr>
-          <w:rStyle w:val="SectionNumber"/>
-        </w:rPr>
-        <w:t xml:space="preserve">3</w:t>
-      </w:r>
-      <w:r>
-        <w:tab/>
-      </w:r>
-      <w:r>
         <w:t xml:space="preserve">Results</w:t>
       </w:r>
     </w:p>
-    <w:bookmarkEnd w:id="27"/>
-    <w:bookmarkStart w:id="28" w:name="discussion"/>
+    <w:bookmarkStart w:id="29" w:name="identification-of-studies"/>
+    <w:p>
+      <w:pPr>
+        <w:pStyle w:val="Heading2"/>
+      </w:pPr>
+      <w:r>
+        <w:t xml:space="preserve">Identification of studies</w:t>
+      </w:r>
+    </w:p>
+    <w:bookmarkEnd w:id="29"/>
+    <w:bookmarkStart w:id="30" w:name="study-characteristics"/>
+    <w:p>
+      <w:pPr>
+        <w:pStyle w:val="Heading2"/>
+      </w:pPr>
+      <w:r>
+        <w:t xml:space="preserve">Study characteristics</w:t>
+      </w:r>
+    </w:p>
+    <w:bookmarkEnd w:id="30"/>
+    <w:bookmarkStart w:id="31" w:name="overall-meta-analysis"/>
+    <w:p>
+      <w:pPr>
+        <w:pStyle w:val="Heading2"/>
+      </w:pPr>
+      <w:r>
+        <w:t xml:space="preserve">Overall meta-analysis</w:t>
+      </w:r>
+    </w:p>
+    <w:bookmarkEnd w:id="31"/>
+    <w:bookmarkStart w:id="32" w:name="influence-analyses"/>
+    <w:p>
+      <w:pPr>
+        <w:pStyle w:val="Heading2"/>
+      </w:pPr>
+      <w:r>
+        <w:t xml:space="preserve">Influence analyses</w:t>
+      </w:r>
+    </w:p>
+    <w:bookmarkEnd w:id="32"/>
+    <w:bookmarkStart w:id="33" w:name="subgroup-analyses"/>
+    <w:p>
+      <w:pPr>
+        <w:pStyle w:val="Heading2"/>
+      </w:pPr>
+      <w:r>
+        <w:t xml:space="preserve">Subgroup analyses</w:t>
+      </w:r>
+    </w:p>
+    <w:bookmarkEnd w:id="33"/>
+    <w:bookmarkStart w:id="34" w:name="meta-regression"/>
+    <w:p>
+      <w:pPr>
+        <w:pStyle w:val="Heading2"/>
+      </w:pPr>
+      <w:r>
+        <w:t xml:space="preserve">Meta-regression</w:t>
+      </w:r>
+    </w:p>
+    <w:bookmarkEnd w:id="34"/>
+    <w:bookmarkEnd w:id="35"/>
+    <w:bookmarkStart w:id="36" w:name="discussion"/>
     <w:p>
       <w:pPr>
         <w:pStyle w:val="Heading1"/>
       </w:pPr>
       <w:r>
-        <w:rPr>
-          <w:rStyle w:val="SectionNumber"/>
-        </w:rPr>
-        <w:t xml:space="preserve">4</w:t>
-      </w:r>
-      <w:r>
-        <w:tab/>
-      </w:r>
-      <w:r>
         <w:t xml:space="preserve">Discussion</w:t>
       </w:r>
     </w:p>
-    <w:bookmarkEnd w:id="28"/>
-    <w:bookmarkStart w:id="29" w:name="references"/>
+    <w:bookmarkEnd w:id="36"/>
+    <w:bookmarkStart w:id="37" w:name="acknowledgements"/>
     <w:p>
       <w:pPr>
         <w:pStyle w:val="Heading1"/>
       </w:pPr>
       <w:r>
-        <w:rPr>
-          <w:rStyle w:val="SectionNumber"/>
-        </w:rPr>
-        <w:t xml:space="preserve">5</w:t>
-      </w:r>
-      <w:r>
-        <w:tab/>
-      </w:r>
+        <w:t xml:space="preserve">Acknowledgements</w:t>
+      </w:r>
+    </w:p>
+    <w:p>
+      <w:pPr>
+        <w:pStyle w:val="FirstParagraph"/>
+      </w:pPr>
+      <w:r>
+        <w:t xml:space="preserve">The authors wish to acknowledge Dr. Mark Ebell (Department of Epidemiology and Biostatistics, College of Public Health, University of Georgia) for guidance throughout the project.</w:t>
+      </w:r>
+    </w:p>
+    <w:bookmarkEnd w:id="37"/>
+    <w:bookmarkStart w:id="82" w:name="references"/>
+    <w:p>
+      <w:pPr>
+        <w:pStyle w:val="Heading1"/>
+      </w:pPr>
       <w:r>
         <w:t xml:space="preserve">References</w:t>
       </w:r>
     </w:p>
-    <w:bookmarkEnd w:id="29"/>
+    <w:bookmarkStart w:id="81" w:name="refs"/>
+    <w:bookmarkStart w:id="39" w:name="ref-stijnen2010"/>
+    <w:p>
+      <w:pPr>
+        <w:pStyle w:val="Bibliography"/>
+      </w:pPr>
+      <w:r>
+        <w:t xml:space="preserve">1.</w:t>
+      </w:r>
+      <w:r>
+        <w:t xml:space="preserve"> </w:t>
+      </w:r>
+      <w:r>
+        <w:t xml:space="preserve">	</w:t>
+      </w:r>
+      <w:r>
+        <w:t xml:space="preserve">Stijnen T, Hamza TH, Özdemir P. Random effects meta-analysis of event outcome in the framework of the generalized linear mixed model with applications in sparse data.</w:t>
+      </w:r>
+      <w:r>
+        <w:t xml:space="preserve"> </w:t>
+      </w:r>
+      <w:r>
+        <w:rPr>
+          <w:iCs/>
+          <w:i/>
+        </w:rPr>
+        <w:t xml:space="preserve">Statistics in Medicine</w:t>
+      </w:r>
+      <w:r>
+        <w:t xml:space="preserve">. 2010;29(29):3046-3067. doi:</w:t>
+      </w:r>
+      <w:hyperlink r:id="rId38">
+        <w:r>
+          <w:rPr>
+            <w:rStyle w:val="Hyperlink"/>
+          </w:rPr>
+          <w:t xml:space="preserve">10.1002/sim.4040</w:t>
+        </w:r>
+      </w:hyperlink>
+    </w:p>
+    <w:bookmarkEnd w:id="39"/>
+    <w:bookmarkStart w:id="41" w:name="ref-harrer2021"/>
+    <w:p>
+      <w:pPr>
+        <w:pStyle w:val="Bibliography"/>
+      </w:pPr>
+      <w:r>
+        <w:t xml:space="preserve">2.</w:t>
+      </w:r>
+      <w:r>
+        <w:t xml:space="preserve"> </w:t>
+      </w:r>
+      <w:r>
+        <w:t xml:space="preserve">	</w:t>
+      </w:r>
+      <w:r>
+        <w:t xml:space="preserve">Harrer M, Cuijpers P, Furukawa TA, Ebert DD.</w:t>
+      </w:r>
+      <w:r>
+        <w:t xml:space="preserve"> </w:t>
+      </w:r>
+      <w:r>
+        <w:rPr>
+          <w:iCs/>
+          <w:i/>
+        </w:rPr>
+        <w:t xml:space="preserve">Doing</w:t>
+      </w:r>
+      <w:r>
+        <w:rPr>
+          <w:iCs/>
+          <w:i/>
+        </w:rPr>
+        <w:t xml:space="preserve"> </w:t>
+      </w:r>
+      <w:r>
+        <w:rPr>
+          <w:iCs/>
+          <w:i/>
+        </w:rPr>
+        <w:t xml:space="preserve">Meta-Analysis</w:t>
+      </w:r>
+      <w:r>
+        <w:rPr>
+          <w:iCs/>
+          <w:i/>
+        </w:rPr>
+        <w:t xml:space="preserve"> </w:t>
+      </w:r>
+      <w:r>
+        <w:rPr>
+          <w:iCs/>
+          <w:i/>
+        </w:rPr>
+        <w:t xml:space="preserve">in</w:t>
+      </w:r>
+      <w:r>
+        <w:rPr>
+          <w:iCs/>
+          <w:i/>
+        </w:rPr>
+        <w:t xml:space="preserve"> </w:t>
+      </w:r>
+      <w:r>
+        <w:rPr>
+          <w:iCs/>
+          <w:i/>
+        </w:rPr>
+        <w:t xml:space="preserve">R</w:t>
+      </w:r>
+      <w:r>
+        <w:rPr>
+          <w:iCs/>
+          <w:i/>
+        </w:rPr>
+        <w:t xml:space="preserve">:</w:t>
+      </w:r>
+      <w:r>
+        <w:rPr>
+          <w:iCs/>
+          <w:i/>
+        </w:rPr>
+        <w:t xml:space="preserve"> </w:t>
+      </w:r>
+      <w:r>
+        <w:rPr>
+          <w:iCs/>
+          <w:i/>
+        </w:rPr>
+        <w:t xml:space="preserve">A Hands-On Guide</w:t>
+      </w:r>
+      <w:r>
+        <w:t xml:space="preserve">.</w:t>
+      </w:r>
+      <w:r>
+        <w:t xml:space="preserve"> </w:t>
+      </w:r>
+      <w:r>
+        <w:t xml:space="preserve">Chapmann &amp; Hall/CRC Press</w:t>
+      </w:r>
+      <w:r>
+        <w:t xml:space="preserve">; 2021. Accessed December 2, 2021.</w:t>
+      </w:r>
+      <w:r>
+        <w:t xml:space="preserve"> </w:t>
+      </w:r>
+      <w:hyperlink r:id="rId40">
+        <w:r>
+          <w:rPr>
+            <w:rStyle w:val="Hyperlink"/>
+          </w:rPr>
+          <w:t xml:space="preserve">https://bookdown.org/MathiasHarrer/Doing_Meta_Analysis_in_R/</w:t>
+        </w:r>
+      </w:hyperlink>
+    </w:p>
+    <w:bookmarkEnd w:id="41"/>
+    <w:bookmarkStart w:id="43" w:name="ref-knapp2003"/>
+    <w:p>
+      <w:pPr>
+        <w:pStyle w:val="Bibliography"/>
+      </w:pPr>
+      <w:r>
+        <w:t xml:space="preserve">3.</w:t>
+      </w:r>
+      <w:r>
+        <w:t xml:space="preserve"> </w:t>
+      </w:r>
+      <w:r>
+        <w:t xml:space="preserve">	</w:t>
+      </w:r>
+      <w:r>
+        <w:t xml:space="preserve">Knapp G, Hartung J. Improved tests for a random effects meta-regression with a single covariate.</w:t>
+      </w:r>
+      <w:r>
+        <w:t xml:space="preserve"> </w:t>
+      </w:r>
+      <w:r>
+        <w:rPr>
+          <w:iCs/>
+          <w:i/>
+        </w:rPr>
+        <w:t xml:space="preserve">Statistics in Medicine</w:t>
+      </w:r>
+      <w:r>
+        <w:t xml:space="preserve">. 2003;22(17):2693-2710. doi:</w:t>
+      </w:r>
+      <w:hyperlink r:id="rId42">
+        <w:r>
+          <w:rPr>
+            <w:rStyle w:val="Hyperlink"/>
+          </w:rPr>
+          <w:t xml:space="preserve">10.1002/sim.1482</w:t>
+        </w:r>
+      </w:hyperlink>
+    </w:p>
+    <w:bookmarkEnd w:id="43"/>
+    <w:bookmarkStart w:id="45" w:name="ref-inthout2014"/>
+    <w:p>
+      <w:pPr>
+        <w:pStyle w:val="Bibliography"/>
+      </w:pPr>
+      <w:r>
+        <w:t xml:space="preserve">4.</w:t>
+      </w:r>
+      <w:r>
+        <w:t xml:space="preserve"> </w:t>
+      </w:r>
+      <w:r>
+        <w:t xml:space="preserve">	</w:t>
+      </w:r>
+      <w:r>
+        <w:t xml:space="preserve">IntHout J, Ioannidis JP, Borm GF. The</w:t>
+      </w:r>
+      <w:r>
+        <w:t xml:space="preserve"> </w:t>
+      </w:r>
+      <w:r>
+        <w:t xml:space="preserve">Hartung-Knapp-Sidik-Jonkman</w:t>
+      </w:r>
+      <w:r>
+        <w:t xml:space="preserve"> </w:t>
+      </w:r>
+      <w:r>
+        <w:t xml:space="preserve">method for random effects meta-analysis is straightforward and considerably outperforms the standard</w:t>
+      </w:r>
+      <w:r>
+        <w:t xml:space="preserve"> </w:t>
+      </w:r>
+      <w:r>
+        <w:t xml:space="preserve">DerSimonian-Laird</w:t>
+      </w:r>
+      <w:r>
+        <w:t xml:space="preserve"> </w:t>
+      </w:r>
+      <w:r>
+        <w:t xml:space="preserve">method.</w:t>
+      </w:r>
+      <w:r>
+        <w:t xml:space="preserve"> </w:t>
+      </w:r>
+      <w:r>
+        <w:rPr>
+          <w:iCs/>
+          <w:i/>
+        </w:rPr>
+        <w:t xml:space="preserve">BMC Medical Research Methodology</w:t>
+      </w:r>
+      <w:r>
+        <w:t xml:space="preserve">. 2014;14(1):25. doi:</w:t>
+      </w:r>
+      <w:hyperlink r:id="rId44">
+        <w:r>
+          <w:rPr>
+            <w:rStyle w:val="Hyperlink"/>
+          </w:rPr>
+          <w:t xml:space="preserve">10.1186/1471-2288-14-25</w:t>
+        </w:r>
+      </w:hyperlink>
+    </w:p>
+    <w:bookmarkEnd w:id="45"/>
+    <w:bookmarkStart w:id="47" w:name="ref-schwarzer2019"/>
+    <w:p>
+      <w:pPr>
+        <w:pStyle w:val="Bibliography"/>
+      </w:pPr>
+      <w:r>
+        <w:t xml:space="preserve">5.</w:t>
+      </w:r>
+      <w:r>
+        <w:t xml:space="preserve"> </w:t>
+      </w:r>
+      <w:r>
+        <w:t xml:space="preserve">	</w:t>
+      </w:r>
+      <w:r>
+        <w:t xml:space="preserve">Schwarzer G, Chemaitelly H, Abu-Raddad LJ, Rücker G. Seriously misleading results using inverse of</w:t>
+      </w:r>
+      <w:r>
+        <w:t xml:space="preserve"> </w:t>
+      </w:r>
+      <w:r>
+        <w:t xml:space="preserve">Freeman-Tukey</w:t>
+      </w:r>
+      <w:r>
+        <w:t xml:space="preserve"> </w:t>
+      </w:r>
+      <w:r>
+        <w:t xml:space="preserve">double arcsine transformation in meta-analysis of single proportions.</w:t>
+      </w:r>
+      <w:r>
+        <w:t xml:space="preserve"> </w:t>
+      </w:r>
+      <w:r>
+        <w:rPr>
+          <w:iCs/>
+          <w:i/>
+        </w:rPr>
+        <w:t xml:space="preserve">Res Synth Methods</w:t>
+      </w:r>
+      <w:r>
+        <w:t xml:space="preserve">. 2019;10(3):476-483. doi:</w:t>
+      </w:r>
+      <w:hyperlink r:id="rId46">
+        <w:r>
+          <w:rPr>
+            <w:rStyle w:val="Hyperlink"/>
+          </w:rPr>
+          <w:t xml:space="preserve">10.1002/jrsm.1348</w:t>
+        </w:r>
+      </w:hyperlink>
+    </w:p>
+    <w:bookmarkEnd w:id="47"/>
+    <w:bookmarkStart w:id="49" w:name="ref-baujat2002"/>
+    <w:p>
+      <w:pPr>
+        <w:pStyle w:val="Bibliography"/>
+      </w:pPr>
+      <w:r>
+        <w:t xml:space="preserve">6.</w:t>
+      </w:r>
+      <w:r>
+        <w:t xml:space="preserve"> </w:t>
+      </w:r>
+      <w:r>
+        <w:t xml:space="preserve">	</w:t>
+      </w:r>
+      <w:r>
+        <w:t xml:space="preserve">Baujat B, Mahé C, Pignon JP, Hill C. A graphical method for exploring heterogeneity in meta-analyses: Application to a meta-analysis of 65 trials.</w:t>
+      </w:r>
+      <w:r>
+        <w:t xml:space="preserve"> </w:t>
+      </w:r>
+      <w:r>
+        <w:rPr>
+          <w:iCs/>
+          <w:i/>
+        </w:rPr>
+        <w:t xml:space="preserve">Statistics in Medicine</w:t>
+      </w:r>
+      <w:r>
+        <w:t xml:space="preserve">. 2002;21(18):2641-2652. doi:</w:t>
+      </w:r>
+      <w:hyperlink r:id="rId48">
+        <w:r>
+          <w:rPr>
+            <w:rStyle w:val="Hyperlink"/>
+          </w:rPr>
+          <w:t xml:space="preserve">10.1002/sim.1221</w:t>
+        </w:r>
+      </w:hyperlink>
+    </w:p>
+    <w:bookmarkEnd w:id="49"/>
+    <w:bookmarkStart w:id="51" w:name="ref-viechtbauer2010"/>
+    <w:p>
+      <w:pPr>
+        <w:pStyle w:val="Bibliography"/>
+      </w:pPr>
+      <w:r>
+        <w:t xml:space="preserve">7.</w:t>
+      </w:r>
+      <w:r>
+        <w:t xml:space="preserve"> </w:t>
+      </w:r>
+      <w:r>
+        <w:t xml:space="preserve">	</w:t>
+      </w:r>
+      <w:r>
+        <w:t xml:space="preserve">Viechtbauer W, Cheung MW-L. Outlier and influence diagnostics for meta-analysis.</w:t>
+      </w:r>
+      <w:r>
+        <w:t xml:space="preserve"> </w:t>
+      </w:r>
+      <w:r>
+        <w:rPr>
+          <w:iCs/>
+          <w:i/>
+        </w:rPr>
+        <w:t xml:space="preserve">Research Synthesis Methods</w:t>
+      </w:r>
+      <w:r>
+        <w:t xml:space="preserve">. 2010;1(2):112-125. doi:</w:t>
+      </w:r>
+      <w:hyperlink r:id="rId50">
+        <w:r>
+          <w:rPr>
+            <w:rStyle w:val="Hyperlink"/>
+          </w:rPr>
+          <w:t xml:space="preserve">10.1002/jrsm.11</w:t>
+        </w:r>
+      </w:hyperlink>
+    </w:p>
+    <w:bookmarkEnd w:id="51"/>
+    <w:bookmarkStart w:id="53" w:name="ref-olkin2012"/>
+    <w:p>
+      <w:pPr>
+        <w:pStyle w:val="Bibliography"/>
+      </w:pPr>
+      <w:r>
+        <w:t xml:space="preserve">8.</w:t>
+      </w:r>
+      <w:r>
+        <w:t xml:space="preserve"> </w:t>
+      </w:r>
+      <w:r>
+        <w:t xml:space="preserve">	</w:t>
+      </w:r>
+      <w:r>
+        <w:t xml:space="preserve">Olkin I, Dahabreh IJ, Trikalinos TA.</w:t>
+      </w:r>
+      <w:r>
+        <w:t xml:space="preserve"> </w:t>
+      </w:r>
+      <w:r>
+        <w:t xml:space="preserve">GOSH</w:t>
+      </w:r>
+      <w:r>
+        <w:t xml:space="preserve"> </w:t>
+      </w:r>
+      <w:r>
+        <w:t xml:space="preserve">– a graphical display of study heterogeneity.</w:t>
+      </w:r>
+      <w:r>
+        <w:t xml:space="preserve"> </w:t>
+      </w:r>
+      <w:r>
+        <w:rPr>
+          <w:iCs/>
+          <w:i/>
+        </w:rPr>
+        <w:t xml:space="preserve">Research Synthesis Methods</w:t>
+      </w:r>
+      <w:r>
+        <w:t xml:space="preserve">. 2012;3(3):214-223. doi:</w:t>
+      </w:r>
+      <w:hyperlink r:id="rId52">
+        <w:r>
+          <w:rPr>
+            <w:rStyle w:val="Hyperlink"/>
+          </w:rPr>
+          <w:t xml:space="preserve">10.1002/jrsm.1053</w:t>
+        </w:r>
+      </w:hyperlink>
+    </w:p>
+    <w:bookmarkEnd w:id="53"/>
+    <w:bookmarkStart w:id="54" w:name="ref-endnote"/>
+    <w:p>
+      <w:pPr>
+        <w:pStyle w:val="Bibliography"/>
+      </w:pPr>
+      <w:r>
+        <w:t xml:space="preserve">9.</w:t>
+      </w:r>
+      <w:r>
+        <w:t xml:space="preserve"> </w:t>
+      </w:r>
+      <w:r>
+        <w:t xml:space="preserve">	</w:t>
+      </w:r>
+      <w:r>
+        <w:t xml:space="preserve">The EndNote Team.</w:t>
+      </w:r>
+      <w:r>
+        <w:t xml:space="preserve"> </w:t>
+      </w:r>
+      <w:r>
+        <w:rPr>
+          <w:iCs/>
+          <w:i/>
+        </w:rPr>
+        <w:t xml:space="preserve">EndNote</w:t>
+      </w:r>
+      <w:r>
+        <w:t xml:space="preserve">.</w:t>
+      </w:r>
+      <w:r>
+        <w:t xml:space="preserve"> </w:t>
+      </w:r>
+      <w:r>
+        <w:t xml:space="preserve">Clarivate</w:t>
+      </w:r>
+      <w:r>
+        <w:t xml:space="preserve">; 2013.</w:t>
+      </w:r>
+    </w:p>
+    <w:bookmarkEnd w:id="54"/>
+    <w:bookmarkStart w:id="55" w:name="ref-zotero"/>
+    <w:p>
+      <w:pPr>
+        <w:pStyle w:val="Bibliography"/>
+      </w:pPr>
+      <w:r>
+        <w:t xml:space="preserve">10.</w:t>
+      </w:r>
+      <w:r>
+        <w:t xml:space="preserve"> </w:t>
+      </w:r>
+      <w:r>
+        <w:t xml:space="preserve">	</w:t>
+      </w:r>
+      <w:r>
+        <w:t xml:space="preserve">Center for History and New Media.</w:t>
+      </w:r>
+      <w:r>
+        <w:t xml:space="preserve"> </w:t>
+      </w:r>
+      <w:r>
+        <w:rPr>
+          <w:iCs/>
+          <w:i/>
+        </w:rPr>
+        <w:t xml:space="preserve">Zotero</w:t>
+      </w:r>
+      <w:r>
+        <w:t xml:space="preserve">.</w:t>
+      </w:r>
+      <w:r>
+        <w:t xml:space="preserve"> </w:t>
+      </w:r>
+      <w:r>
+        <w:t xml:space="preserve">George Mason University</w:t>
+      </w:r>
+      <w:r>
+        <w:t xml:space="preserve">; 2021.</w:t>
+      </w:r>
+    </w:p>
+    <w:bookmarkEnd w:id="55"/>
+    <w:bookmarkStart w:id="57" w:name="ref-R-base"/>
+    <w:p>
+      <w:pPr>
+        <w:pStyle w:val="Bibliography"/>
+      </w:pPr>
+      <w:r>
+        <w:t xml:space="preserve">11.</w:t>
+      </w:r>
+      <w:r>
+        <w:t xml:space="preserve"> </w:t>
+      </w:r>
+      <w:r>
+        <w:t xml:space="preserve">	</w:t>
+      </w:r>
+      <w:r>
+        <w:t xml:space="preserve">R Core Team.</w:t>
+      </w:r>
+      <w:r>
+        <w:t xml:space="preserve"> </w:t>
+      </w:r>
+      <w:r>
+        <w:rPr>
+          <w:iCs/>
+          <w:i/>
+        </w:rPr>
+        <w:t xml:space="preserve">R: A Language and Environment for Statistical Computing</w:t>
+      </w:r>
+      <w:r>
+        <w:t xml:space="preserve">. R Foundation for Statistical Computing; 2021.</w:t>
+      </w:r>
+      <w:r>
+        <w:t xml:space="preserve"> </w:t>
+      </w:r>
+      <w:hyperlink r:id="rId56">
+        <w:r>
+          <w:rPr>
+            <w:rStyle w:val="Hyperlink"/>
+          </w:rPr>
+          <w:t xml:space="preserve">https://www.R-project.org/</w:t>
+        </w:r>
+      </w:hyperlink>
+    </w:p>
+    <w:bookmarkEnd w:id="57"/>
+    <w:bookmarkStart w:id="59" w:name="ref-R-PRISMA2020"/>
+    <w:p>
+      <w:pPr>
+        <w:pStyle w:val="Bibliography"/>
+      </w:pPr>
+      <w:r>
+        <w:t xml:space="preserve">12.</w:t>
+      </w:r>
+      <w:r>
+        <w:t xml:space="preserve"> </w:t>
+      </w:r>
+      <w:r>
+        <w:t xml:space="preserve">	</w:t>
+      </w:r>
+      <w:r>
+        <w:t xml:space="preserve">Haddaway N, McGuinness L, Pritchard C.</w:t>
+      </w:r>
+      <w:r>
+        <w:t xml:space="preserve"> </w:t>
+      </w:r>
+      <w:r>
+        <w:rPr>
+          <w:iCs/>
+          <w:i/>
+        </w:rPr>
+        <w:t xml:space="preserve">Prisma2020: Make Interactive PRISMA Flow Diagrams</w:t>
+      </w:r>
+      <w:r>
+        <w:t xml:space="preserve">.; 2021.</w:t>
+      </w:r>
+      <w:r>
+        <w:t xml:space="preserve"> </w:t>
+      </w:r>
+      <w:hyperlink r:id="rId58">
+        <w:r>
+          <w:rPr>
+            <w:rStyle w:val="Hyperlink"/>
+          </w:rPr>
+          <w:t xml:space="preserve">https://CRAN.R-project.org/package=PRISMA2020</w:t>
+        </w:r>
+      </w:hyperlink>
+    </w:p>
+    <w:bookmarkEnd w:id="59"/>
+    <w:bookmarkStart w:id="61" w:name="ref-PRISMA20202021"/>
+    <w:p>
+      <w:pPr>
+        <w:pStyle w:val="Bibliography"/>
+      </w:pPr>
+      <w:r>
+        <w:t xml:space="preserve">13.</w:t>
+      </w:r>
+      <w:r>
+        <w:t xml:space="preserve"> </w:t>
+      </w:r>
+      <w:r>
+        <w:t xml:space="preserve">	</w:t>
+      </w:r>
+      <w:r>
+        <w:t xml:space="preserve">Haddaway NR, Pritchard CC, McGuinness LA.</w:t>
+      </w:r>
+      <w:r>
+        <w:t xml:space="preserve"> </w:t>
+      </w:r>
+      <w:r>
+        <w:rPr>
+          <w:iCs/>
+          <w:i/>
+        </w:rPr>
+        <w:t xml:space="preserve">Prisma2020: R Package and ShinyApp for Producing PRISMA 2020 Compliant Flow Diagrams (Version 0.0.2)</w:t>
+      </w:r>
+      <w:r>
+        <w:t xml:space="preserve">.; 2021. doi:</w:t>
+      </w:r>
+      <w:hyperlink r:id="rId60">
+        <w:r>
+          <w:rPr>
+            <w:rStyle w:val="Hyperlink"/>
+          </w:rPr>
+          <w:t xml:space="preserve">10.5281/zenodo.5082518</w:t>
+        </w:r>
+      </w:hyperlink>
+    </w:p>
+    <w:bookmarkEnd w:id="61"/>
+    <w:bookmarkStart w:id="63" w:name="ref-haddaway2021"/>
+    <w:p>
+      <w:pPr>
+        <w:pStyle w:val="Bibliography"/>
+      </w:pPr>
+      <w:r>
+        <w:t xml:space="preserve">14.</w:t>
+      </w:r>
+      <w:r>
+        <w:t xml:space="preserve"> </w:t>
+      </w:r>
+      <w:r>
+        <w:t xml:space="preserve">	</w:t>
+      </w:r>
+      <w:r>
+        <w:t xml:space="preserve">Haddaway NR, Page MJ, Pritchard CC, McGuinness LA.</w:t>
+      </w:r>
+      <w:r>
+        <w:t xml:space="preserve"> </w:t>
+      </w:r>
+      <w:r>
+        <w:t xml:space="preserve">PRISMA2020</w:t>
+      </w:r>
+      <w:r>
+        <w:t xml:space="preserve">: An</w:t>
+      </w:r>
+      <w:r>
+        <w:t xml:space="preserve"> </w:t>
+      </w:r>
+      <w:r>
+        <w:t xml:space="preserve">R</w:t>
+      </w:r>
+      <w:r>
+        <w:t xml:space="preserve"> </w:t>
+      </w:r>
+      <w:r>
+        <w:t xml:space="preserve">package and</w:t>
+      </w:r>
+      <w:r>
+        <w:t xml:space="preserve"> </w:t>
+      </w:r>
+      <w:r>
+        <w:t xml:space="preserve">Shiny</w:t>
+      </w:r>
+      <w:r>
+        <w:t xml:space="preserve"> </w:t>
+      </w:r>
+      <w:r>
+        <w:t xml:space="preserve">app for producing</w:t>
+      </w:r>
+      <w:r>
+        <w:t xml:space="preserve"> </w:t>
+      </w:r>
+      <w:r>
+        <w:t xml:space="preserve">PRISMA</w:t>
+      </w:r>
+      <w:r>
+        <w:t xml:space="preserve"> </w:t>
+      </w:r>
+      <w:r>
+        <w:t xml:space="preserve">2020-compliant flow diagrams, with interactivity for optimised digital transparency and</w:t>
+      </w:r>
+      <w:r>
+        <w:t xml:space="preserve"> </w:t>
+      </w:r>
+      <w:r>
+        <w:t xml:space="preserve">Open Synthesis</w:t>
+      </w:r>
+      <w:r>
+        <w:t xml:space="preserve">. Published online July 15, 2021:2021.07.14.21260492. doi:</w:t>
+      </w:r>
+      <w:hyperlink r:id="rId62">
+        <w:r>
+          <w:rPr>
+            <w:rStyle w:val="Hyperlink"/>
+          </w:rPr>
+          <w:t xml:space="preserve">10.1101/2021.07.14.21260492</w:t>
+        </w:r>
+      </w:hyperlink>
+    </w:p>
+    <w:bookmarkEnd w:id="63"/>
+    <w:bookmarkStart w:id="65" w:name="ref-R-flextable"/>
+    <w:p>
+      <w:pPr>
+        <w:pStyle w:val="Bibliography"/>
+      </w:pPr>
+      <w:r>
+        <w:t xml:space="preserve">15.</w:t>
+      </w:r>
+      <w:r>
+        <w:t xml:space="preserve"> </w:t>
+      </w:r>
+      <w:r>
+        <w:t xml:space="preserve">	</w:t>
+      </w:r>
+      <w:r>
+        <w:t xml:space="preserve">Gohel D.</w:t>
+      </w:r>
+      <w:r>
+        <w:t xml:space="preserve"> </w:t>
+      </w:r>
+      <w:r>
+        <w:rPr>
+          <w:iCs/>
+          <w:i/>
+        </w:rPr>
+        <w:t xml:space="preserve">Flextable: Functions for Tabular Reporting</w:t>
+      </w:r>
+      <w:r>
+        <w:t xml:space="preserve">.; 2021.</w:t>
+      </w:r>
+      <w:r>
+        <w:t xml:space="preserve"> </w:t>
+      </w:r>
+      <w:hyperlink r:id="rId64">
+        <w:r>
+          <w:rPr>
+            <w:rStyle w:val="Hyperlink"/>
+          </w:rPr>
+          <w:t xml:space="preserve">https://CRAN.R-project.org/package=flextable</w:t>
+        </w:r>
+      </w:hyperlink>
+    </w:p>
+    <w:bookmarkEnd w:id="65"/>
+    <w:bookmarkStart w:id="67" w:name="ref-R-rmarkdown"/>
+    <w:p>
+      <w:pPr>
+        <w:pStyle w:val="Bibliography"/>
+      </w:pPr>
+      <w:r>
+        <w:t xml:space="preserve">16.</w:t>
+      </w:r>
+      <w:r>
+        <w:t xml:space="preserve"> </w:t>
+      </w:r>
+      <w:r>
+        <w:t xml:space="preserve">	</w:t>
+      </w:r>
+      <w:r>
+        <w:t xml:space="preserve">Allaire J, Xie Y, McPherson J, et al.</w:t>
+      </w:r>
+      <w:r>
+        <w:t xml:space="preserve"> </w:t>
+      </w:r>
+      <w:r>
+        <w:rPr>
+          <w:iCs/>
+          <w:i/>
+        </w:rPr>
+        <w:t xml:space="preserve">Rmarkdown: Dynamic Documents for r</w:t>
+      </w:r>
+      <w:r>
+        <w:t xml:space="preserve">.; 2021.</w:t>
+      </w:r>
+      <w:r>
+        <w:t xml:space="preserve"> </w:t>
+      </w:r>
+      <w:hyperlink r:id="rId66">
+        <w:r>
+          <w:rPr>
+            <w:rStyle w:val="Hyperlink"/>
+          </w:rPr>
+          <w:t xml:space="preserve">https://CRAN.R-project.org/package=rmarkdown</w:t>
+        </w:r>
+      </w:hyperlink>
+    </w:p>
+    <w:bookmarkEnd w:id="67"/>
+    <w:bookmarkStart w:id="69" w:name="ref-rmarkdown2018"/>
+    <w:p>
+      <w:pPr>
+        <w:pStyle w:val="Bibliography"/>
+      </w:pPr>
+      <w:r>
+        <w:t xml:space="preserve">17.</w:t>
+      </w:r>
+      <w:r>
+        <w:t xml:space="preserve"> </w:t>
+      </w:r>
+      <w:r>
+        <w:t xml:space="preserve">	</w:t>
+      </w:r>
+      <w:r>
+        <w:t xml:space="preserve">Xie Y, Allaire JJ, Grolemund G.</w:t>
+      </w:r>
+      <w:r>
+        <w:t xml:space="preserve"> </w:t>
+      </w:r>
+      <w:r>
+        <w:rPr>
+          <w:iCs/>
+          <w:i/>
+        </w:rPr>
+        <w:t xml:space="preserve">R Markdown: The Definitive Guide</w:t>
+      </w:r>
+      <w:r>
+        <w:t xml:space="preserve">. Chapman; Hall/CRC; 2018.</w:t>
+      </w:r>
+      <w:r>
+        <w:t xml:space="preserve"> </w:t>
+      </w:r>
+      <w:hyperlink r:id="rId68">
+        <w:r>
+          <w:rPr>
+            <w:rStyle w:val="Hyperlink"/>
+          </w:rPr>
+          <w:t xml:space="preserve">https://bookdown.org/yihui/rmarkdown</w:t>
+        </w:r>
+      </w:hyperlink>
+    </w:p>
+    <w:bookmarkEnd w:id="69"/>
+    <w:bookmarkStart w:id="71" w:name="ref-rmarkdown2020"/>
+    <w:p>
+      <w:pPr>
+        <w:pStyle w:val="Bibliography"/>
+      </w:pPr>
+      <w:r>
+        <w:t xml:space="preserve">18.</w:t>
+      </w:r>
+      <w:r>
+        <w:t xml:space="preserve"> </w:t>
+      </w:r>
+      <w:r>
+        <w:t xml:space="preserve">	</w:t>
+      </w:r>
+      <w:r>
+        <w:t xml:space="preserve">Xie Y, Dervieux C, Riederer E.</w:t>
+      </w:r>
+      <w:r>
+        <w:t xml:space="preserve"> </w:t>
+      </w:r>
+      <w:r>
+        <w:rPr>
+          <w:iCs/>
+          <w:i/>
+        </w:rPr>
+        <w:t xml:space="preserve">R Markdown Cookbook</w:t>
+      </w:r>
+      <w:r>
+        <w:t xml:space="preserve">. Chapman; Hall/CRC; 2020.</w:t>
+      </w:r>
+      <w:r>
+        <w:t xml:space="preserve"> </w:t>
+      </w:r>
+      <w:hyperlink r:id="rId70">
+        <w:r>
+          <w:rPr>
+            <w:rStyle w:val="Hyperlink"/>
+          </w:rPr>
+          <w:t xml:space="preserve">https://bookdown.org/yihui/rmarkdown-cookbook</w:t>
+        </w:r>
+      </w:hyperlink>
+    </w:p>
+    <w:bookmarkEnd w:id="71"/>
+    <w:bookmarkStart w:id="73" w:name="ref-R-knitr"/>
+    <w:p>
+      <w:pPr>
+        <w:pStyle w:val="Bibliography"/>
+      </w:pPr>
+      <w:r>
+        <w:t xml:space="preserve">19.</w:t>
+      </w:r>
+      <w:r>
+        <w:t xml:space="preserve"> </w:t>
+      </w:r>
+      <w:r>
+        <w:t xml:space="preserve">	</w:t>
+      </w:r>
+      <w:r>
+        <w:t xml:space="preserve">Xie Y.</w:t>
+      </w:r>
+      <w:r>
+        <w:t xml:space="preserve"> </w:t>
+      </w:r>
+      <w:r>
+        <w:rPr>
+          <w:iCs/>
+          <w:i/>
+        </w:rPr>
+        <w:t xml:space="preserve">Knitr: A General-Purpose Package for Dynamic Report Generation in r</w:t>
+      </w:r>
+      <w:r>
+        <w:t xml:space="preserve">.; 2021.</w:t>
+      </w:r>
+      <w:r>
+        <w:t xml:space="preserve"> </w:t>
+      </w:r>
+      <w:hyperlink r:id="rId72">
+        <w:r>
+          <w:rPr>
+            <w:rStyle w:val="Hyperlink"/>
+          </w:rPr>
+          <w:t xml:space="preserve">https://yihui.org/knitr/</w:t>
+        </w:r>
+      </w:hyperlink>
+    </w:p>
+    <w:bookmarkEnd w:id="73"/>
+    <w:bookmarkStart w:id="75" w:name="ref-knitr2014"/>
+    <w:p>
+      <w:pPr>
+        <w:pStyle w:val="Bibliography"/>
+      </w:pPr>
+      <w:r>
+        <w:t xml:space="preserve">20.</w:t>
+      </w:r>
+      <w:r>
+        <w:t xml:space="preserve"> </w:t>
+      </w:r>
+      <w:r>
+        <w:t xml:space="preserve">	</w:t>
+      </w:r>
+      <w:r>
+        <w:t xml:space="preserve">Xie Y. Knitr: A comprehensive tool for reproducible research in</w:t>
+      </w:r>
+      <w:r>
+        <w:t xml:space="preserve"> </w:t>
+      </w:r>
+      <w:r>
+        <w:t xml:space="preserve">R</w:t>
+      </w:r>
+      <w:r>
+        <w:t xml:space="preserve">. In: Stodden V, Leisch F, Peng RD, eds.</w:t>
+      </w:r>
+      <w:r>
+        <w:t xml:space="preserve"> </w:t>
+      </w:r>
+      <w:r>
+        <w:rPr>
+          <w:iCs/>
+          <w:i/>
+        </w:rPr>
+        <w:t xml:space="preserve">Implementing Reproducible Computational Research</w:t>
+      </w:r>
+      <w:r>
+        <w:t xml:space="preserve">. Chapman; Hall/CRC; 2014.</w:t>
+      </w:r>
+      <w:r>
+        <w:t xml:space="preserve"> </w:t>
+      </w:r>
+      <w:hyperlink r:id="rId74">
+        <w:r>
+          <w:rPr>
+            <w:rStyle w:val="Hyperlink"/>
+          </w:rPr>
+          <w:t xml:space="preserve">http://www.crcpress.com/product/isbn/9781466561595</w:t>
+        </w:r>
+      </w:hyperlink>
+    </w:p>
+    <w:bookmarkEnd w:id="75"/>
+    <w:bookmarkStart w:id="76" w:name="ref-knitr2015"/>
+    <w:p>
+      <w:pPr>
+        <w:pStyle w:val="Bibliography"/>
+      </w:pPr>
+      <w:r>
+        <w:t xml:space="preserve">21.</w:t>
+      </w:r>
+      <w:r>
+        <w:t xml:space="preserve"> </w:t>
+      </w:r>
+      <w:r>
+        <w:t xml:space="preserve">	</w:t>
+      </w:r>
+      <w:r>
+        <w:t xml:space="preserve">Xie Y.</w:t>
+      </w:r>
+      <w:r>
+        <w:t xml:space="preserve"> </w:t>
+      </w:r>
+      <w:r>
+        <w:rPr>
+          <w:iCs/>
+          <w:i/>
+        </w:rPr>
+        <w:t xml:space="preserve">Dynamic Documents with</w:t>
+      </w:r>
+      <w:r>
+        <w:rPr>
+          <w:iCs/>
+          <w:i/>
+        </w:rPr>
+        <w:t xml:space="preserve"> </w:t>
+      </w:r>
+      <w:r>
+        <w:rPr>
+          <w:iCs/>
+          <w:i/>
+        </w:rPr>
+        <w:t xml:space="preserve">R</w:t>
+      </w:r>
+      <w:r>
+        <w:rPr>
+          <w:iCs/>
+          <w:i/>
+        </w:rPr>
+        <w:t xml:space="preserve"> </w:t>
+      </w:r>
+      <w:r>
+        <w:rPr>
+          <w:iCs/>
+          <w:i/>
+        </w:rPr>
+        <w:t xml:space="preserve">and Knitr</w:t>
+      </w:r>
+      <w:r>
+        <w:t xml:space="preserve">. 2nd ed. Chapman; Hall/CRC; 2015.</w:t>
+      </w:r>
+      <w:r>
+        <w:t xml:space="preserve"> </w:t>
+      </w:r>
+      <w:hyperlink r:id="rId72">
+        <w:r>
+          <w:rPr>
+            <w:rStyle w:val="Hyperlink"/>
+          </w:rPr>
+          <w:t xml:space="preserve">https://yihui.org/knitr/</w:t>
+        </w:r>
+      </w:hyperlink>
+    </w:p>
+    <w:bookmarkEnd w:id="76"/>
+    <w:bookmarkStart w:id="78" w:name="ref-R-bookdown"/>
+    <w:p>
+      <w:pPr>
+        <w:pStyle w:val="Bibliography"/>
+      </w:pPr>
+      <w:r>
+        <w:t xml:space="preserve">22.</w:t>
+      </w:r>
+      <w:r>
+        <w:t xml:space="preserve"> </w:t>
+      </w:r>
+      <w:r>
+        <w:t xml:space="preserve">	</w:t>
+      </w:r>
+      <w:r>
+        <w:t xml:space="preserve">Xie Y.</w:t>
+      </w:r>
+      <w:r>
+        <w:t xml:space="preserve"> </w:t>
+      </w:r>
+      <w:r>
+        <w:rPr>
+          <w:iCs/>
+          <w:i/>
+        </w:rPr>
+        <w:t xml:space="preserve">Bookdown: Authoring Books and Technical Documents with r Markdown</w:t>
+      </w:r>
+      <w:r>
+        <w:t xml:space="preserve">.; 2021.</w:t>
+      </w:r>
+      <w:r>
+        <w:t xml:space="preserve"> </w:t>
+      </w:r>
+      <w:hyperlink r:id="rId77">
+        <w:r>
+          <w:rPr>
+            <w:rStyle w:val="Hyperlink"/>
+          </w:rPr>
+          <w:t xml:space="preserve">https://CRAN.R-project.org/package=bookdown</w:t>
+        </w:r>
+      </w:hyperlink>
+    </w:p>
+    <w:bookmarkEnd w:id="78"/>
+    <w:bookmarkStart w:id="80" w:name="ref-bookdown2016"/>
+    <w:p>
+      <w:pPr>
+        <w:pStyle w:val="Bibliography"/>
+      </w:pPr>
+      <w:r>
+        <w:t xml:space="preserve">23.</w:t>
+      </w:r>
+      <w:r>
+        <w:t xml:space="preserve"> </w:t>
+      </w:r>
+      <w:r>
+        <w:t xml:space="preserve">	</w:t>
+      </w:r>
+      <w:r>
+        <w:t xml:space="preserve">Xie Y.</w:t>
+      </w:r>
+      <w:r>
+        <w:t xml:space="preserve"> </w:t>
+      </w:r>
+      <w:r>
+        <w:rPr>
+          <w:iCs/>
+          <w:i/>
+        </w:rPr>
+        <w:t xml:space="preserve">Bookdown: Authoring Books and Technical Documents with</w:t>
+      </w:r>
+      <w:r>
+        <w:rPr>
+          <w:iCs/>
+          <w:i/>
+        </w:rPr>
+        <w:t xml:space="preserve"> </w:t>
+      </w:r>
+      <w:r>
+        <w:rPr>
+          <w:iCs/>
+          <w:i/>
+        </w:rPr>
+        <w:t xml:space="preserve">R</w:t>
+      </w:r>
+      <w:r>
+        <w:rPr>
+          <w:iCs/>
+          <w:i/>
+        </w:rPr>
+        <w:t xml:space="preserve"> </w:t>
+      </w:r>
+      <w:r>
+        <w:rPr>
+          <w:iCs/>
+          <w:i/>
+        </w:rPr>
+        <w:t xml:space="preserve">Markdown</w:t>
+      </w:r>
+      <w:r>
+        <w:t xml:space="preserve">. Chapman; Hall/CRC; 2016.</w:t>
+      </w:r>
+      <w:r>
+        <w:t xml:space="preserve"> </w:t>
+      </w:r>
+      <w:hyperlink r:id="rId79">
+        <w:r>
+          <w:rPr>
+            <w:rStyle w:val="Hyperlink"/>
+          </w:rPr>
+          <w:t xml:space="preserve">https://bookdown.org/yihui/bookdown</w:t>
+        </w:r>
+      </w:hyperlink>
+    </w:p>
+    <w:bookmarkEnd w:id="80"/>
+    <w:bookmarkEnd w:id="81"/>
+    <w:bookmarkEnd w:id="82"/>
+    <w:bookmarkStart w:id="84" w:name="data-and-code-availibility"/>
+    <w:p>
+      <w:pPr>
+        <w:pStyle w:val="Heading1"/>
+      </w:pPr>
+      <w:r>
+        <w:t xml:space="preserve">Data and code availibility</w:t>
+      </w:r>
+    </w:p>
+    <w:p>
+      <w:pPr>
+        <w:pStyle w:val="FirstParagraph"/>
+      </w:pPr>
+      <w:r>
+        <w:t xml:space="preserve">All data sheets, along with cleaning and analysis code, are available on</w:t>
+      </w:r>
+      <w:r>
+        <w:t xml:space="preserve"> </w:t>
+      </w:r>
+      <w:hyperlink r:id="rId83">
+        <w:r>
+          <w:rPr>
+            <w:rStyle w:val="Hyperlink"/>
+          </w:rPr>
+          <w:t xml:space="preserve">GitHub</w:t>
+        </w:r>
+      </w:hyperlink>
+      <w:r>
+        <w:t xml:space="preserve">, and the code at time of writing is archived on Zenodo:</w:t>
+      </w:r>
+      <w:r>
+        <w:t xml:space="preserve"> </w:t>
+      </w:r>
+      <w:hyperlink r:id="rId83">
+        <w:r>
+          <w:rPr>
+            <w:rStyle w:val="Hyperlink"/>
+          </w:rPr>
+          <w:t xml:space="preserve">doi url</w:t>
+        </w:r>
+      </w:hyperlink>
+      <w:r>
+        <w:t xml:space="preserve">.</w:t>
+      </w:r>
+    </w:p>
+    <w:bookmarkEnd w:id="84"/>
+    <w:bookmarkStart w:id="85" w:name="r-session-information"/>
+    <w:p>
+      <w:pPr>
+        <w:pStyle w:val="Heading1"/>
+      </w:pPr>
+      <w:r>
+        <w:t xml:space="preserve">R session information</w:t>
+      </w:r>
+    </w:p>
+    <w:p>
+      <w:pPr>
+        <w:pStyle w:val="FirstParagraph"/>
+      </w:pPr>
+      <w:r>
+        <w:rPr>
+          <w:bCs/>
+          <w:b/>
+        </w:rPr>
+        <w:t xml:space="preserve">R version 4.1.1 (2021-08-10)</w:t>
+      </w:r>
+    </w:p>
+    <w:p>
+      <w:pPr>
+        <w:pStyle w:val="BodyText"/>
+      </w:pPr>
+      <w:r>
+        <w:rPr>
+          <w:bCs/>
+          <w:b/>
+        </w:rPr>
+        <w:t xml:space="preserve">Platform:</w:t>
+      </w:r>
+      <w:r>
+        <w:t xml:space="preserve"> </w:t>
+      </w:r>
+      <w:r>
+        <w:t xml:space="preserve">x86_64-w64-mingw32/x64 (64-bit)</w:t>
+      </w:r>
+    </w:p>
+    <w:p>
+      <w:pPr>
+        <w:pStyle w:val="BodyText"/>
+      </w:pPr>
+      <w:r>
+        <w:rPr>
+          <w:bCs/>
+          <w:b/>
+        </w:rPr>
+        <w:t xml:space="preserve">locale:</w:t>
+      </w:r>
+      <w:r>
+        <w:t xml:space="preserve"> </w:t>
+      </w:r>
+      <w:r>
+        <w:rPr>
+          <w:iCs/>
+          <w:i/>
+        </w:rPr>
+        <w:t xml:space="preserve">LC_COLLATE=English_United States.1252</w:t>
+      </w:r>
+      <w:r>
+        <w:t xml:space="preserve">,</w:t>
+      </w:r>
+      <w:r>
+        <w:t xml:space="preserve"> </w:t>
+      </w:r>
+      <w:r>
+        <w:rPr>
+          <w:iCs/>
+          <w:i/>
+        </w:rPr>
+        <w:t xml:space="preserve">LC_CTYPE=English_United States.1252</w:t>
+      </w:r>
+      <w:r>
+        <w:t xml:space="preserve">,</w:t>
+      </w:r>
+      <w:r>
+        <w:t xml:space="preserve"> </w:t>
+      </w:r>
+      <w:r>
+        <w:rPr>
+          <w:iCs/>
+          <w:i/>
+        </w:rPr>
+        <w:t xml:space="preserve">LC_MONETARY=English_United States.1252</w:t>
+      </w:r>
+      <w:r>
+        <w:t xml:space="preserve">,</w:t>
+      </w:r>
+      <w:r>
+        <w:t xml:space="preserve"> </w:t>
+      </w:r>
+      <w:r>
+        <w:rPr>
+          <w:iCs/>
+          <w:i/>
+        </w:rPr>
+        <w:t xml:space="preserve">LC_NUMERIC=C</w:t>
+      </w:r>
+      <w:r>
+        <w:t xml:space="preserve"> </w:t>
+      </w:r>
+      <w:r>
+        <w:t xml:space="preserve">and</w:t>
+      </w:r>
+      <w:r>
+        <w:t xml:space="preserve"> </w:t>
+      </w:r>
+      <w:r>
+        <w:rPr>
+          <w:iCs/>
+          <w:i/>
+        </w:rPr>
+        <w:t xml:space="preserve">LC_TIME=English_United States.1252</w:t>
+      </w:r>
+    </w:p>
+    <w:p>
+      <w:pPr>
+        <w:pStyle w:val="BodyText"/>
+      </w:pPr>
+      <w:r>
+        <w:rPr>
+          <w:bCs/>
+          <w:b/>
+        </w:rPr>
+        <w:t xml:space="preserve">attached base packages:</w:t>
+      </w:r>
+      <w:r>
+        <w:t xml:space="preserve"> </w:t>
+      </w:r>
+      <w:r>
+        <w:rPr>
+          <w:iCs/>
+          <w:i/>
+        </w:rPr>
+        <w:t xml:space="preserve">stats</w:t>
+      </w:r>
+      <w:r>
+        <w:t xml:space="preserve">,</w:t>
+      </w:r>
+      <w:r>
+        <w:t xml:space="preserve"> </w:t>
+      </w:r>
+      <w:r>
+        <w:rPr>
+          <w:iCs/>
+          <w:i/>
+        </w:rPr>
+        <w:t xml:space="preserve">graphics</w:t>
+      </w:r>
+      <w:r>
+        <w:t xml:space="preserve">,</w:t>
+      </w:r>
+      <w:r>
+        <w:t xml:space="preserve"> </w:t>
+      </w:r>
+      <w:r>
+        <w:rPr>
+          <w:iCs/>
+          <w:i/>
+        </w:rPr>
+        <w:t xml:space="preserve">grDevices</w:t>
+      </w:r>
+      <w:r>
+        <w:t xml:space="preserve">,</w:t>
+      </w:r>
+      <w:r>
+        <w:t xml:space="preserve"> </w:t>
+      </w:r>
+      <w:r>
+        <w:rPr>
+          <w:iCs/>
+          <w:i/>
+        </w:rPr>
+        <w:t xml:space="preserve">utils</w:t>
+      </w:r>
+      <w:r>
+        <w:t xml:space="preserve">,</w:t>
+      </w:r>
+      <w:r>
+        <w:t xml:space="preserve"> </w:t>
+      </w:r>
+      <w:r>
+        <w:rPr>
+          <w:iCs/>
+          <w:i/>
+        </w:rPr>
+        <w:t xml:space="preserve">datasets</w:t>
+      </w:r>
+      <w:r>
+        <w:t xml:space="preserve">,</w:t>
+      </w:r>
+      <w:r>
+        <w:t xml:space="preserve"> </w:t>
+      </w:r>
+      <w:r>
+        <w:rPr>
+          <w:iCs/>
+          <w:i/>
+        </w:rPr>
+        <w:t xml:space="preserve">methods</w:t>
+      </w:r>
+      <w:r>
+        <w:t xml:space="preserve"> </w:t>
+      </w:r>
+      <w:r>
+        <w:t xml:space="preserve">and</w:t>
+      </w:r>
+      <w:r>
+        <w:t xml:space="preserve"> </w:t>
+      </w:r>
+      <w:r>
+        <w:rPr>
+          <w:iCs/>
+          <w:i/>
+        </w:rPr>
+        <w:t xml:space="preserve">base</w:t>
+      </w:r>
+    </w:p>
+    <w:p>
+      <w:pPr>
+        <w:pStyle w:val="BodyText"/>
+      </w:pPr>
+      <w:r>
+        <w:rPr>
+          <w:bCs/>
+          <w:b/>
+        </w:rPr>
+        <w:t xml:space="preserve">other attached packages:</w:t>
+      </w:r>
+      <w:r>
+        <w:t xml:space="preserve"> </w:t>
+      </w:r>
+      <w:r>
+        <w:rPr>
+          <w:iCs/>
+          <w:i/>
+        </w:rPr>
+        <w:t xml:space="preserve">dmetar(v.0.0.9000)</w:t>
+      </w:r>
+      <w:r>
+        <w:t xml:space="preserve">,</w:t>
+      </w:r>
+      <w:r>
+        <w:t xml:space="preserve"> </w:t>
+      </w:r>
+      <w:r>
+        <w:rPr>
+          <w:iCs/>
+          <w:i/>
+        </w:rPr>
+        <w:t xml:space="preserve">metafor(v.3.0-2)</w:t>
+      </w:r>
+      <w:r>
+        <w:t xml:space="preserve">,</w:t>
+      </w:r>
+      <w:r>
+        <w:t xml:space="preserve"> </w:t>
+      </w:r>
+      <w:r>
+        <w:rPr>
+          <w:iCs/>
+          <w:i/>
+        </w:rPr>
+        <w:t xml:space="preserve">Matrix(v.1.3-4)</w:t>
+      </w:r>
+      <w:r>
+        <w:t xml:space="preserve">,</w:t>
+      </w:r>
+      <w:r>
+        <w:t xml:space="preserve"> </w:t>
+      </w:r>
+      <w:r>
+        <w:rPr>
+          <w:iCs/>
+          <w:i/>
+        </w:rPr>
+        <w:t xml:space="preserve">meta(v.5.0-0)</w:t>
+      </w:r>
+      <w:r>
+        <w:t xml:space="preserve">,</w:t>
+      </w:r>
+      <w:r>
+        <w:t xml:space="preserve"> </w:t>
+      </w:r>
+      <w:r>
+        <w:rPr>
+          <w:iCs/>
+          <w:i/>
+        </w:rPr>
+        <w:t xml:space="preserve">PRISMA2020(v.0.0.3)</w:t>
+      </w:r>
+      <w:r>
+        <w:t xml:space="preserve">,</w:t>
+      </w:r>
+      <w:r>
+        <w:t xml:space="preserve"> </w:t>
+      </w:r>
+      <w:r>
+        <w:rPr>
+          <w:iCs/>
+          <w:i/>
+        </w:rPr>
+        <w:t xml:space="preserve">flextable(v.0.6.9)</w:t>
+      </w:r>
+      <w:r>
+        <w:t xml:space="preserve">,</w:t>
+      </w:r>
+      <w:r>
+        <w:t xml:space="preserve"> </w:t>
+      </w:r>
+      <w:r>
+        <w:rPr>
+          <w:iCs/>
+          <w:i/>
+        </w:rPr>
+        <w:t xml:space="preserve">knitr(v.1.36)</w:t>
+      </w:r>
+      <w:r>
+        <w:t xml:space="preserve">,</w:t>
+      </w:r>
+      <w:r>
+        <w:t xml:space="preserve"> </w:t>
+      </w:r>
+      <w:r>
+        <w:rPr>
+          <w:iCs/>
+          <w:i/>
+        </w:rPr>
+        <w:t xml:space="preserve">bookdown(v.0.24)</w:t>
+      </w:r>
+      <w:r>
+        <w:t xml:space="preserve"> </w:t>
+      </w:r>
+      <w:r>
+        <w:t xml:space="preserve">and</w:t>
+      </w:r>
+      <w:r>
+        <w:t xml:space="preserve"> </w:t>
+      </w:r>
+      <w:r>
+        <w:rPr>
+          <w:iCs/>
+          <w:i/>
+        </w:rPr>
+        <w:t xml:space="preserve">rmarkdown(v.2.11)</w:t>
+      </w:r>
+    </w:p>
+    <w:p>
+      <w:pPr>
+        <w:pStyle w:val="BodyText"/>
+      </w:pPr>
+      <w:r>
+        <w:rPr>
+          <w:bCs/>
+          <w:b/>
+        </w:rPr>
+        <w:t xml:space="preserve">loaded via a namespace (and not attached):</w:t>
+      </w:r>
+      <w:r>
+        <w:t xml:space="preserve"> </w:t>
+      </w:r>
+      <w:r>
+        <w:rPr>
+          <w:iCs/>
+          <w:i/>
+        </w:rPr>
+        <w:t xml:space="preserve">magic(v.1.5-9)</w:t>
+      </w:r>
+      <w:r>
+        <w:t xml:space="preserve">,</w:t>
+      </w:r>
+      <w:r>
+        <w:t xml:space="preserve"> </w:t>
+      </w:r>
+      <w:r>
+        <w:rPr>
+          <w:iCs/>
+          <w:i/>
+        </w:rPr>
+        <w:t xml:space="preserve">splines(v.4.1.1)</w:t>
+      </w:r>
+      <w:r>
+        <w:t xml:space="preserve">,</w:t>
+      </w:r>
+      <w:r>
+        <w:t xml:space="preserve"> </w:t>
+      </w:r>
+      <w:r>
+        <w:rPr>
+          <w:iCs/>
+          <w:i/>
+        </w:rPr>
+        <w:t xml:space="preserve">assertthat(v.0.2.1)</w:t>
+      </w:r>
+      <w:r>
+        <w:t xml:space="preserve">,</w:t>
+      </w:r>
+      <w:r>
+        <w:t xml:space="preserve"> </w:t>
+      </w:r>
+      <w:r>
+        <w:rPr>
+          <w:iCs/>
+          <w:i/>
+        </w:rPr>
+        <w:t xml:space="preserve">stats4(v.4.1.1)</w:t>
+      </w:r>
+      <w:r>
+        <w:t xml:space="preserve">,</w:t>
+      </w:r>
+      <w:r>
+        <w:t xml:space="preserve"> </w:t>
+      </w:r>
+      <w:r>
+        <w:rPr>
+          <w:iCs/>
+          <w:i/>
+        </w:rPr>
+        <w:t xml:space="preserve">pander(v.0.6.4)</w:t>
+      </w:r>
+      <w:r>
+        <w:t xml:space="preserve">,</w:t>
+      </w:r>
+      <w:r>
+        <w:t xml:space="preserve"> </w:t>
+      </w:r>
+      <w:r>
+        <w:rPr>
+          <w:iCs/>
+          <w:i/>
+        </w:rPr>
+        <w:t xml:space="preserve">robustbase(v.0.93-9)</w:t>
+      </w:r>
+      <w:r>
+        <w:t xml:space="preserve">,</w:t>
+      </w:r>
+      <w:r>
+        <w:t xml:space="preserve"> </w:t>
+      </w:r>
+      <w:r>
+        <w:rPr>
+          <w:iCs/>
+          <w:i/>
+        </w:rPr>
+        <w:t xml:space="preserve">yaml(v.2.2.1)</w:t>
+      </w:r>
+      <w:r>
+        <w:t xml:space="preserve">,</w:t>
+      </w:r>
+      <w:r>
+        <w:t xml:space="preserve"> </w:t>
+      </w:r>
+      <w:r>
+        <w:rPr>
+          <w:iCs/>
+          <w:i/>
+        </w:rPr>
+        <w:t xml:space="preserve">ggrepel(v.0.9.1)</w:t>
+      </w:r>
+      <w:r>
+        <w:t xml:space="preserve">,</w:t>
+      </w:r>
+      <w:r>
+        <w:t xml:space="preserve"> </w:t>
+      </w:r>
+      <w:r>
+        <w:rPr>
+          <w:iCs/>
+          <w:i/>
+        </w:rPr>
+        <w:t xml:space="preserve">gdtools(v.0.2.3)</w:t>
+      </w:r>
+      <w:r>
+        <w:t xml:space="preserve">,</w:t>
+      </w:r>
+      <w:r>
+        <w:t xml:space="preserve"> </w:t>
+      </w:r>
+      <w:r>
+        <w:rPr>
+          <w:iCs/>
+          <w:i/>
+        </w:rPr>
+        <w:t xml:space="preserve">pillar(v.1.6.4)</w:t>
+      </w:r>
+      <w:r>
+        <w:t xml:space="preserve">,</w:t>
+      </w:r>
+      <w:r>
+        <w:t xml:space="preserve"> </w:t>
+      </w:r>
+      <w:r>
+        <w:rPr>
+          <w:iCs/>
+          <w:i/>
+        </w:rPr>
+        <w:t xml:space="preserve">lattice(v.0.20-45)</w:t>
+      </w:r>
+      <w:r>
+        <w:t xml:space="preserve">,</w:t>
+      </w:r>
+      <w:r>
+        <w:t xml:space="preserve"> </w:t>
+      </w:r>
+      <w:r>
+        <w:rPr>
+          <w:iCs/>
+          <w:i/>
+        </w:rPr>
+        <w:t xml:space="preserve">glue(v.1.4.2)</w:t>
+      </w:r>
+      <w:r>
+        <w:t xml:space="preserve">,</w:t>
+      </w:r>
+      <w:r>
+        <w:t xml:space="preserve"> </w:t>
+      </w:r>
+      <w:r>
+        <w:rPr>
+          <w:iCs/>
+          <w:i/>
+        </w:rPr>
+        <w:t xml:space="preserve">uuid(v.0.1-4)</w:t>
+      </w:r>
+      <w:r>
+        <w:t xml:space="preserve">,</w:t>
+      </w:r>
+      <w:r>
+        <w:t xml:space="preserve"> </w:t>
+      </w:r>
+      <w:r>
+        <w:rPr>
+          <w:iCs/>
+          <w:i/>
+        </w:rPr>
+        <w:t xml:space="preserve">digest(v.0.6.28)</w:t>
+      </w:r>
+      <w:r>
+        <w:t xml:space="preserve">,</w:t>
+      </w:r>
+      <w:r>
+        <w:t xml:space="preserve"> </w:t>
+      </w:r>
+      <w:r>
+        <w:rPr>
+          <w:iCs/>
+          <w:i/>
+        </w:rPr>
+        <w:t xml:space="preserve">minqa(v.1.2.4)</w:t>
+      </w:r>
+      <w:r>
+        <w:t xml:space="preserve">,</w:t>
+      </w:r>
+      <w:r>
+        <w:t xml:space="preserve"> </w:t>
+      </w:r>
+      <w:r>
+        <w:rPr>
+          <w:iCs/>
+          <w:i/>
+        </w:rPr>
+        <w:t xml:space="preserve">colorspace(v.2.0-2)</w:t>
+      </w:r>
+      <w:r>
+        <w:t xml:space="preserve">,</w:t>
+      </w:r>
+      <w:r>
+        <w:t xml:space="preserve"> </w:t>
+      </w:r>
+      <w:r>
+        <w:rPr>
+          <w:iCs/>
+          <w:i/>
+        </w:rPr>
+        <w:t xml:space="preserve">MuMIn(v.1.43.17)</w:t>
+      </w:r>
+      <w:r>
+        <w:t xml:space="preserve">,</w:t>
+      </w:r>
+      <w:r>
+        <w:t xml:space="preserve"> </w:t>
+      </w:r>
+      <w:r>
+        <w:rPr>
+          <w:iCs/>
+          <w:i/>
+        </w:rPr>
+        <w:t xml:space="preserve">htmltools(v.0.5.2)</w:t>
+      </w:r>
+      <w:r>
+        <w:t xml:space="preserve">,</w:t>
+      </w:r>
+      <w:r>
+        <w:t xml:space="preserve"> </w:t>
+      </w:r>
+      <w:r>
+        <w:rPr>
+          <w:iCs/>
+          <w:i/>
+        </w:rPr>
+        <w:t xml:space="preserve">netmeta(v.2.0-1)</w:t>
+      </w:r>
+      <w:r>
+        <w:t xml:space="preserve">,</w:t>
+      </w:r>
+      <w:r>
+        <w:t xml:space="preserve"> </w:t>
+      </w:r>
+      <w:r>
+        <w:rPr>
+          <w:iCs/>
+          <w:i/>
+        </w:rPr>
+        <w:t xml:space="preserve">pkgconfig(v.2.0.3)</w:t>
+      </w:r>
+      <w:r>
+        <w:t xml:space="preserve">,</w:t>
+      </w:r>
+      <w:r>
+        <w:t xml:space="preserve"> </w:t>
+      </w:r>
+      <w:r>
+        <w:rPr>
+          <w:iCs/>
+          <w:i/>
+        </w:rPr>
+        <w:t xml:space="preserve">purrr(v.0.3.4)</w:t>
+      </w:r>
+      <w:r>
+        <w:t xml:space="preserve">,</w:t>
+      </w:r>
+      <w:r>
+        <w:t xml:space="preserve"> </w:t>
+      </w:r>
+      <w:r>
+        <w:rPr>
+          <w:iCs/>
+          <w:i/>
+        </w:rPr>
+        <w:t xml:space="preserve">scales(v.1.1.1)</w:t>
+      </w:r>
+      <w:r>
+        <w:t xml:space="preserve">,</w:t>
+      </w:r>
+      <w:r>
+        <w:t xml:space="preserve"> </w:t>
+      </w:r>
+      <w:r>
+        <w:rPr>
+          <w:iCs/>
+          <w:i/>
+        </w:rPr>
+        <w:t xml:space="preserve">officer(v.0.4.0)</w:t>
+      </w:r>
+      <w:r>
+        <w:t xml:space="preserve">,</w:t>
+      </w:r>
+      <w:r>
+        <w:t xml:space="preserve"> </w:t>
+      </w:r>
+      <w:r>
+        <w:rPr>
+          <w:iCs/>
+          <w:i/>
+        </w:rPr>
+        <w:t xml:space="preserve">lme4(v.1.1-27.1)</w:t>
+      </w:r>
+      <w:r>
+        <w:t xml:space="preserve">,</w:t>
+      </w:r>
+      <w:r>
+        <w:t xml:space="preserve"> </w:t>
+      </w:r>
+      <w:r>
+        <w:rPr>
+          <w:iCs/>
+          <w:i/>
+        </w:rPr>
+        <w:t xml:space="preserve">tibble(v.3.1.4)</w:t>
+      </w:r>
+      <w:r>
+        <w:t xml:space="preserve">,</w:t>
+      </w:r>
+      <w:r>
+        <w:t xml:space="preserve"> </w:t>
+      </w:r>
+      <w:r>
+        <w:rPr>
+          <w:iCs/>
+          <w:i/>
+        </w:rPr>
+        <w:t xml:space="preserve">generics(v.0.1.0)</w:t>
+      </w:r>
+      <w:r>
+        <w:t xml:space="preserve">,</w:t>
+      </w:r>
+      <w:r>
+        <w:t xml:space="preserve"> </w:t>
+      </w:r>
+      <w:r>
+        <w:rPr>
+          <w:iCs/>
+          <w:i/>
+        </w:rPr>
+        <w:t xml:space="preserve">ggplot2(v.3.3.5)</w:t>
+      </w:r>
+      <w:r>
+        <w:t xml:space="preserve">,</w:t>
+      </w:r>
+      <w:r>
+        <w:t xml:space="preserve"> </w:t>
+      </w:r>
+      <w:r>
+        <w:rPr>
+          <w:iCs/>
+          <w:i/>
+        </w:rPr>
+        <w:t xml:space="preserve">ellipsis(v.0.3.2)</w:t>
+      </w:r>
+      <w:r>
+        <w:t xml:space="preserve">,</w:t>
+      </w:r>
+      <w:r>
+        <w:t xml:space="preserve"> </w:t>
+      </w:r>
+      <w:r>
+        <w:rPr>
+          <w:iCs/>
+          <w:i/>
+        </w:rPr>
+        <w:t xml:space="preserve">nnet(v.7.3-16)</w:t>
+      </w:r>
+      <w:r>
+        <w:t xml:space="preserve">,</w:t>
+      </w:r>
+      <w:r>
+        <w:t xml:space="preserve"> </w:t>
+      </w:r>
+      <w:r>
+        <w:rPr>
+          <w:iCs/>
+          <w:i/>
+        </w:rPr>
+        <w:t xml:space="preserve">magrittr(v.2.0.1)</w:t>
+      </w:r>
+      <w:r>
+        <w:t xml:space="preserve">,</w:t>
+      </w:r>
+      <w:r>
+        <w:t xml:space="preserve"> </w:t>
+      </w:r>
+      <w:r>
+        <w:rPr>
+          <w:iCs/>
+          <w:i/>
+        </w:rPr>
+        <w:t xml:space="preserve">crayon(v.1.4.2)</w:t>
+      </w:r>
+      <w:r>
+        <w:t xml:space="preserve">,</w:t>
+      </w:r>
+      <w:r>
+        <w:t xml:space="preserve"> </w:t>
+      </w:r>
+      <w:r>
+        <w:rPr>
+          <w:iCs/>
+          <w:i/>
+        </w:rPr>
+        <w:t xml:space="preserve">mclust(v.5.4.7)</w:t>
+      </w:r>
+      <w:r>
+        <w:t xml:space="preserve">,</w:t>
+      </w:r>
+      <w:r>
+        <w:t xml:space="preserve"> </w:t>
+      </w:r>
+      <w:r>
+        <w:rPr>
+          <w:iCs/>
+          <w:i/>
+        </w:rPr>
+        <w:t xml:space="preserve">evaluate(v.0.14)</w:t>
+      </w:r>
+      <w:r>
+        <w:t xml:space="preserve">,</w:t>
+      </w:r>
+      <w:r>
+        <w:t xml:space="preserve"> </w:t>
+      </w:r>
+      <w:r>
+        <w:rPr>
+          <w:iCs/>
+          <w:i/>
+        </w:rPr>
+        <w:t xml:space="preserve">fansi(v.0.5.0)</w:t>
+      </w:r>
+      <w:r>
+        <w:t xml:space="preserve">,</w:t>
+      </w:r>
+      <w:r>
+        <w:t xml:space="preserve"> </w:t>
+      </w:r>
+      <w:r>
+        <w:rPr>
+          <w:iCs/>
+          <w:i/>
+        </w:rPr>
+        <w:t xml:space="preserve">nlme(v.3.1-153)</w:t>
+      </w:r>
+      <w:r>
+        <w:t xml:space="preserve">,</w:t>
+      </w:r>
+      <w:r>
+        <w:t xml:space="preserve"> </w:t>
+      </w:r>
+      <w:r>
+        <w:rPr>
+          <w:iCs/>
+          <w:i/>
+        </w:rPr>
+        <w:t xml:space="preserve">MASS(v.7.3-54)</w:t>
+      </w:r>
+      <w:r>
+        <w:t xml:space="preserve">,</w:t>
+      </w:r>
+      <w:r>
+        <w:t xml:space="preserve"> </w:t>
+      </w:r>
+      <w:r>
+        <w:rPr>
+          <w:iCs/>
+          <w:i/>
+        </w:rPr>
+        <w:t xml:space="preserve">xml2(v.1.3.2)</w:t>
+      </w:r>
+      <w:r>
+        <w:t xml:space="preserve">,</w:t>
+      </w:r>
+      <w:r>
+        <w:t xml:space="preserve"> </w:t>
+      </w:r>
+      <w:r>
+        <w:rPr>
+          <w:iCs/>
+          <w:i/>
+        </w:rPr>
+        <w:t xml:space="preserve">class(v.7.3-19)</w:t>
+      </w:r>
+      <w:r>
+        <w:t xml:space="preserve">,</w:t>
+      </w:r>
+      <w:r>
+        <w:t xml:space="preserve"> </w:t>
+      </w:r>
+      <w:r>
+        <w:rPr>
+          <w:iCs/>
+          <w:i/>
+        </w:rPr>
+        <w:t xml:space="preserve">tools(v.4.1.1)</w:t>
+      </w:r>
+      <w:r>
+        <w:t xml:space="preserve">,</w:t>
+      </w:r>
+      <w:r>
+        <w:t xml:space="preserve"> </w:t>
+      </w:r>
+      <w:r>
+        <w:rPr>
+          <w:iCs/>
+          <w:i/>
+        </w:rPr>
+        <w:t xml:space="preserve">data.table(v.1.14.2)</w:t>
+      </w:r>
+      <w:r>
+        <w:t xml:space="preserve">,</w:t>
+      </w:r>
+      <w:r>
+        <w:t xml:space="preserve"> </w:t>
+      </w:r>
+      <w:r>
+        <w:rPr>
+          <w:iCs/>
+          <w:i/>
+        </w:rPr>
+        <w:t xml:space="preserve">lifecycle(v.1.0.1)</w:t>
+      </w:r>
+      <w:r>
+        <w:t xml:space="preserve">,</w:t>
+      </w:r>
+      <w:r>
+        <w:t xml:space="preserve"> </w:t>
+      </w:r>
+      <w:r>
+        <w:rPr>
+          <w:iCs/>
+          <w:i/>
+        </w:rPr>
+        <w:t xml:space="preserve">stringr(v.1.4.0)</w:t>
+      </w:r>
+      <w:r>
+        <w:t xml:space="preserve">,</w:t>
+      </w:r>
+      <w:r>
+        <w:t xml:space="preserve"> </w:t>
+      </w:r>
+      <w:r>
+        <w:rPr>
+          <w:iCs/>
+          <w:i/>
+        </w:rPr>
+        <w:t xml:space="preserve">kernlab(v.0.9-29)</w:t>
+      </w:r>
+      <w:r>
+        <w:t xml:space="preserve">,</w:t>
+      </w:r>
+      <w:r>
+        <w:t xml:space="preserve"> </w:t>
+      </w:r>
+      <w:r>
+        <w:rPr>
+          <w:iCs/>
+          <w:i/>
+        </w:rPr>
+        <w:t xml:space="preserve">munsell(v.0.5.0)</w:t>
+      </w:r>
+      <w:r>
+        <w:t xml:space="preserve">,</w:t>
+      </w:r>
+      <w:r>
+        <w:t xml:space="preserve"> </w:t>
+      </w:r>
+      <w:r>
+        <w:rPr>
+          <w:iCs/>
+          <w:i/>
+        </w:rPr>
+        <w:t xml:space="preserve">cluster(v.2.1.2)</w:t>
+      </w:r>
+      <w:r>
+        <w:t xml:space="preserve">,</w:t>
+      </w:r>
+      <w:r>
+        <w:t xml:space="preserve"> </w:t>
+      </w:r>
+      <w:r>
+        <w:rPr>
+          <w:iCs/>
+          <w:i/>
+        </w:rPr>
+        <w:t xml:space="preserve">zip(v.2.2.0)</w:t>
+      </w:r>
+      <w:r>
+        <w:t xml:space="preserve">,</w:t>
+      </w:r>
+      <w:r>
+        <w:t xml:space="preserve"> </w:t>
+      </w:r>
+      <w:r>
+        <w:rPr>
+          <w:iCs/>
+          <w:i/>
+        </w:rPr>
+        <w:t xml:space="preserve">fpc(v.2.2-9)</w:t>
+      </w:r>
+      <w:r>
+        <w:t xml:space="preserve">,</w:t>
+      </w:r>
+      <w:r>
+        <w:t xml:space="preserve"> </w:t>
+      </w:r>
+      <w:r>
+        <w:rPr>
+          <w:iCs/>
+          <w:i/>
+        </w:rPr>
+        <w:t xml:space="preserve">compiler(v.4.1.1)</w:t>
+      </w:r>
+      <w:r>
+        <w:t xml:space="preserve">,</w:t>
+      </w:r>
+      <w:r>
+        <w:t xml:space="preserve"> </w:t>
+      </w:r>
+      <w:r>
+        <w:rPr>
+          <w:iCs/>
+          <w:i/>
+        </w:rPr>
+        <w:t xml:space="preserve">systemfonts(v.1.0.2)</w:t>
+      </w:r>
+      <w:r>
+        <w:t xml:space="preserve">,</w:t>
+      </w:r>
+      <w:r>
+        <w:t xml:space="preserve"> </w:t>
+      </w:r>
+      <w:r>
+        <w:rPr>
+          <w:iCs/>
+          <w:i/>
+        </w:rPr>
+        <w:t xml:space="preserve">rlang(v.0.4.11)</w:t>
+      </w:r>
+      <w:r>
+        <w:t xml:space="preserve">,</w:t>
+      </w:r>
+      <w:r>
+        <w:t xml:space="preserve"> </w:t>
+      </w:r>
+      <w:r>
+        <w:rPr>
+          <w:iCs/>
+          <w:i/>
+        </w:rPr>
+        <w:t xml:space="preserve">grid(v.4.1.1)</w:t>
+      </w:r>
+      <w:r>
+        <w:t xml:space="preserve">,</w:t>
+      </w:r>
+      <w:r>
+        <w:t xml:space="preserve"> </w:t>
+      </w:r>
+      <w:r>
+        <w:rPr>
+          <w:iCs/>
+          <w:i/>
+        </w:rPr>
+        <w:t xml:space="preserve">nloptr(v.1.2.2.2)</w:t>
+      </w:r>
+      <w:r>
+        <w:t xml:space="preserve">,</w:t>
+      </w:r>
+      <w:r>
+        <w:t xml:space="preserve"> </w:t>
+      </w:r>
+      <w:r>
+        <w:rPr>
+          <w:iCs/>
+          <w:i/>
+        </w:rPr>
+        <w:t xml:space="preserve">CompQuadForm(v.1.4.3)</w:t>
+      </w:r>
+      <w:r>
+        <w:t xml:space="preserve">,</w:t>
+      </w:r>
+      <w:r>
+        <w:t xml:space="preserve"> </w:t>
+      </w:r>
+      <w:r>
+        <w:rPr>
+          <w:iCs/>
+          <w:i/>
+        </w:rPr>
+        <w:t xml:space="preserve">base64enc(v.0.1-3)</w:t>
+      </w:r>
+      <w:r>
+        <w:t xml:space="preserve">,</w:t>
+      </w:r>
+      <w:r>
+        <w:t xml:space="preserve"> </w:t>
+      </w:r>
+      <w:r>
+        <w:rPr>
+          <w:iCs/>
+          <w:i/>
+        </w:rPr>
+        <w:t xml:space="preserve">boot(v.1.3-28)</w:t>
+      </w:r>
+      <w:r>
+        <w:t xml:space="preserve">,</w:t>
+      </w:r>
+      <w:r>
+        <w:t xml:space="preserve"> </w:t>
+      </w:r>
+      <w:r>
+        <w:rPr>
+          <w:iCs/>
+          <w:i/>
+        </w:rPr>
+        <w:t xml:space="preserve">gtable(v.0.3.0)</w:t>
+      </w:r>
+      <w:r>
+        <w:t xml:space="preserve">,</w:t>
+      </w:r>
+      <w:r>
+        <w:t xml:space="preserve"> </w:t>
+      </w:r>
+      <w:r>
+        <w:rPr>
+          <w:iCs/>
+          <w:i/>
+        </w:rPr>
+        <w:t xml:space="preserve">abind(v.1.4-5)</w:t>
+      </w:r>
+      <w:r>
+        <w:t xml:space="preserve">,</w:t>
+      </w:r>
+      <w:r>
+        <w:t xml:space="preserve"> </w:t>
+      </w:r>
+      <w:r>
+        <w:rPr>
+          <w:iCs/>
+          <w:i/>
+        </w:rPr>
+        <w:t xml:space="preserve">flexmix(v.2.3-17)</w:t>
+      </w:r>
+      <w:r>
+        <w:t xml:space="preserve">,</w:t>
+      </w:r>
+      <w:r>
+        <w:t xml:space="preserve"> </w:t>
+      </w:r>
+      <w:r>
+        <w:rPr>
+          <w:iCs/>
+          <w:i/>
+        </w:rPr>
+        <w:t xml:space="preserve">DBI(v.1.1.1)</w:t>
+      </w:r>
+      <w:r>
+        <w:t xml:space="preserve">,</w:t>
+      </w:r>
+      <w:r>
+        <w:t xml:space="preserve"> </w:t>
+      </w:r>
+      <w:r>
+        <w:rPr>
+          <w:iCs/>
+          <w:i/>
+        </w:rPr>
+        <w:t xml:space="preserve">R6(v.2.5.1)</w:t>
+      </w:r>
+      <w:r>
+        <w:t xml:space="preserve">,</w:t>
+      </w:r>
+      <w:r>
+        <w:t xml:space="preserve"> </w:t>
+      </w:r>
+      <w:r>
+        <w:rPr>
+          <w:iCs/>
+          <w:i/>
+        </w:rPr>
+        <w:t xml:space="preserve">gridExtra(v.2.3)</w:t>
+      </w:r>
+      <w:r>
+        <w:t xml:space="preserve">,</w:t>
+      </w:r>
+      <w:r>
+        <w:t xml:space="preserve"> </w:t>
+      </w:r>
+      <w:r>
+        <w:rPr>
+          <w:iCs/>
+          <w:i/>
+        </w:rPr>
+        <w:t xml:space="preserve">prabclus(v.2.3-2)</w:t>
+      </w:r>
+      <w:r>
+        <w:t xml:space="preserve">,</w:t>
+      </w:r>
+      <w:r>
+        <w:t xml:space="preserve"> </w:t>
+      </w:r>
+      <w:r>
+        <w:rPr>
+          <w:iCs/>
+          <w:i/>
+        </w:rPr>
+        <w:t xml:space="preserve">dplyr(v.1.0.7)</w:t>
+      </w:r>
+      <w:r>
+        <w:t xml:space="preserve">,</w:t>
+      </w:r>
+      <w:r>
+        <w:t xml:space="preserve"> </w:t>
+      </w:r>
+      <w:r>
+        <w:rPr>
+          <w:iCs/>
+          <w:i/>
+        </w:rPr>
+        <w:t xml:space="preserve">fastmap(v.1.1.0)</w:t>
+      </w:r>
+      <w:r>
+        <w:t xml:space="preserve">,</w:t>
+      </w:r>
+      <w:r>
+        <w:t xml:space="preserve"> </w:t>
+      </w:r>
+      <w:r>
+        <w:rPr>
+          <w:iCs/>
+          <w:i/>
+        </w:rPr>
+        <w:t xml:space="preserve">utf8(v.1.2.2)</w:t>
+      </w:r>
+      <w:r>
+        <w:t xml:space="preserve">,</w:t>
+      </w:r>
+      <w:r>
+        <w:t xml:space="preserve"> </w:t>
+      </w:r>
+      <w:r>
+        <w:rPr>
+          <w:iCs/>
+          <w:i/>
+        </w:rPr>
+        <w:t xml:space="preserve">mathjaxr(v.1.4-0)</w:t>
+      </w:r>
+      <w:r>
+        <w:t xml:space="preserve">,</w:t>
+      </w:r>
+      <w:r>
+        <w:t xml:space="preserve"> </w:t>
+      </w:r>
+      <w:r>
+        <w:rPr>
+          <w:iCs/>
+          <w:i/>
+        </w:rPr>
+        <w:t xml:space="preserve">poibin(v.1.5)</w:t>
+      </w:r>
+      <w:r>
+        <w:t xml:space="preserve">,</w:t>
+      </w:r>
+      <w:r>
+        <w:t xml:space="preserve"> </w:t>
+      </w:r>
+      <w:r>
+        <w:rPr>
+          <w:iCs/>
+          <w:i/>
+        </w:rPr>
+        <w:t xml:space="preserve">modeltools(v.0.2-23)</w:t>
+      </w:r>
+      <w:r>
+        <w:t xml:space="preserve">,</w:t>
+      </w:r>
+      <w:r>
+        <w:t xml:space="preserve"> </w:t>
+      </w:r>
+      <w:r>
+        <w:rPr>
+          <w:iCs/>
+          <w:i/>
+        </w:rPr>
+        <w:t xml:space="preserve">stringi(v.1.7.4)</w:t>
+      </w:r>
+      <w:r>
+        <w:t xml:space="preserve">,</w:t>
+      </w:r>
+      <w:r>
+        <w:t xml:space="preserve"> </w:t>
+      </w:r>
+      <w:r>
+        <w:rPr>
+          <w:iCs/>
+          <w:i/>
+        </w:rPr>
+        <w:t xml:space="preserve">parallel(v.4.1.1)</w:t>
+      </w:r>
+      <w:r>
+        <w:t xml:space="preserve">,</w:t>
+      </w:r>
+      <w:r>
+        <w:t xml:space="preserve"> </w:t>
+      </w:r>
+      <w:r>
+        <w:rPr>
+          <w:iCs/>
+          <w:i/>
+        </w:rPr>
+        <w:t xml:space="preserve">Rcpp(v.1.0.7)</w:t>
+      </w:r>
+      <w:r>
+        <w:t xml:space="preserve">,</w:t>
+      </w:r>
+      <w:r>
+        <w:t xml:space="preserve"> </w:t>
+      </w:r>
+      <w:r>
+        <w:rPr>
+          <w:iCs/>
+          <w:i/>
+        </w:rPr>
+        <w:t xml:space="preserve">vctrs(v.0.3.8)</w:t>
+      </w:r>
+      <w:r>
+        <w:t xml:space="preserve">,</w:t>
+      </w:r>
+      <w:r>
+        <w:t xml:space="preserve"> </w:t>
+      </w:r>
+      <w:r>
+        <w:rPr>
+          <w:iCs/>
+          <w:i/>
+        </w:rPr>
+        <w:t xml:space="preserve">DEoptimR(v.1.0-9)</w:t>
+      </w:r>
+      <w:r>
+        <w:t xml:space="preserve">,</w:t>
+      </w:r>
+      <w:r>
+        <w:t xml:space="preserve"> </w:t>
+      </w:r>
+      <w:r>
+        <w:rPr>
+          <w:iCs/>
+          <w:i/>
+        </w:rPr>
+        <w:t xml:space="preserve">tidyselect(v.1.1.1)</w:t>
+      </w:r>
+      <w:r>
+        <w:t xml:space="preserve">,</w:t>
+      </w:r>
+      <w:r>
+        <w:t xml:space="preserve"> </w:t>
+      </w:r>
+      <w:r>
+        <w:rPr>
+          <w:iCs/>
+          <w:i/>
+        </w:rPr>
+        <w:t xml:space="preserve">xfun(v.0.26)</w:t>
+      </w:r>
+      <w:r>
+        <w:t xml:space="preserve"> </w:t>
+      </w:r>
+      <w:r>
+        <w:t xml:space="preserve">and</w:t>
+      </w:r>
+      <w:r>
+        <w:t xml:space="preserve"> </w:t>
+      </w:r>
+      <w:r>
+        <w:rPr>
+          <w:iCs/>
+          <w:i/>
+        </w:rPr>
+        <w:t xml:space="preserve">diptest(v.0.76-0)</w:t>
+      </w:r>
+    </w:p>
+    <w:bookmarkEnd w:id="85"/>
     <w:sectPr/>
   </w:body>
 </w:document>
@@ -2028,8 +5340,202 @@
       </w:pPr>
     </w:lvl>
   </w:abstractNum>
+  <w:abstractNum w:abstractNumId="991">
+    <w:nsid w:val="A991"/>
+    <w:multiLevelType w:val="multilevel"/>
+    <w:lvl w:ilvl="0">
+      <w:numFmt w:val="bullet"/>
+      <w:lvlText w:val="•"/>
+      <w:lvlJc w:val="left"/>
+      <w:pPr>
+        <w:ind w:left="720" w:hanging="480"/>
+      </w:pPr>
+    </w:lvl>
+    <w:lvl w:ilvl="1">
+      <w:numFmt w:val="bullet"/>
+      <w:lvlText w:val="–"/>
+      <w:lvlJc w:val="left"/>
+      <w:pPr>
+        <w:ind w:left="1440" w:hanging="480"/>
+      </w:pPr>
+    </w:lvl>
+    <w:lvl w:ilvl="2">
+      <w:numFmt w:val="bullet"/>
+      <w:lvlText w:val="•"/>
+      <w:lvlJc w:val="left"/>
+      <w:pPr>
+        <w:ind w:left="2160" w:hanging="480"/>
+      </w:pPr>
+    </w:lvl>
+    <w:lvl w:ilvl="3">
+      <w:numFmt w:val="bullet"/>
+      <w:lvlText w:val="–"/>
+      <w:lvlJc w:val="left"/>
+      <w:pPr>
+        <w:ind w:left="2880" w:hanging="480"/>
+      </w:pPr>
+    </w:lvl>
+    <w:lvl w:ilvl="4">
+      <w:numFmt w:val="bullet"/>
+      <w:lvlText w:val="•"/>
+      <w:lvlJc w:val="left"/>
+      <w:pPr>
+        <w:ind w:left="3600" w:hanging="480"/>
+      </w:pPr>
+    </w:lvl>
+    <w:lvl w:ilvl="5">
+      <w:numFmt w:val="bullet"/>
+      <w:lvlText w:val="–"/>
+      <w:lvlJc w:val="left"/>
+      <w:pPr>
+        <w:ind w:left="4320" w:hanging="480"/>
+      </w:pPr>
+    </w:lvl>
+    <w:lvl w:ilvl="6">
+      <w:numFmt w:val="bullet"/>
+      <w:lvlText w:val="•"/>
+      <w:lvlJc w:val="left"/>
+      <w:pPr>
+        <w:ind w:left="5040" w:hanging="480"/>
+      </w:pPr>
+    </w:lvl>
+    <w:lvl w:ilvl="7">
+      <w:numFmt w:val="bullet"/>
+      <w:lvlText w:val="–"/>
+      <w:lvlJc w:val="left"/>
+      <w:pPr>
+        <w:ind w:left="5760" w:hanging="480"/>
+      </w:pPr>
+    </w:lvl>
+    <w:lvl w:ilvl="8">
+      <w:numFmt w:val="bullet"/>
+      <w:lvlText w:val="•"/>
+      <w:lvlJc w:val="left"/>
+      <w:pPr>
+        <w:ind w:left="6480" w:hanging="480"/>
+      </w:pPr>
+    </w:lvl>
+  </w:abstractNum>
+  <w:abstractNum w:abstractNumId="99411">
+    <w:nsid w:val="A99411"/>
+    <w:multiLevelType w:val="multilevel"/>
+    <w:lvl w:ilvl="0">
+      <w:start w:val="1"/>
+      <w:numFmt w:val="decimal"/>
+      <w:lvlText w:val="%1."/>
+      <w:lvlJc w:val="left"/>
+      <w:pPr>
+        <w:ind w:left="720" w:hanging="480"/>
+      </w:pPr>
+    </w:lvl>
+    <w:lvl w:ilvl="1">
+      <w:start w:val="1"/>
+      <w:numFmt w:val="decimal"/>
+      <w:lvlText w:val="%2."/>
+      <w:lvlJc w:val="left"/>
+      <w:pPr>
+        <w:ind w:left="1440" w:hanging="480"/>
+      </w:pPr>
+    </w:lvl>
+    <w:lvl w:ilvl="2">
+      <w:start w:val="1"/>
+      <w:numFmt w:val="decimal"/>
+      <w:lvlText w:val="%3."/>
+      <w:lvlJc w:val="left"/>
+      <w:pPr>
+        <w:ind w:left="2160" w:hanging="480"/>
+      </w:pPr>
+    </w:lvl>
+    <w:lvl w:ilvl="3">
+      <w:start w:val="1"/>
+      <w:numFmt w:val="decimal"/>
+      <w:lvlText w:val="%4."/>
+      <w:lvlJc w:val="left"/>
+      <w:pPr>
+        <w:ind w:left="2880" w:hanging="480"/>
+      </w:pPr>
+    </w:lvl>
+    <w:lvl w:ilvl="4">
+      <w:start w:val="1"/>
+      <w:numFmt w:val="decimal"/>
+      <w:lvlText w:val="%5."/>
+      <w:lvlJc w:val="left"/>
+      <w:pPr>
+        <w:ind w:left="3600" w:hanging="480"/>
+      </w:pPr>
+    </w:lvl>
+    <w:lvl w:ilvl="5">
+      <w:start w:val="1"/>
+      <w:numFmt w:val="decimal"/>
+      <w:lvlText w:val="%6."/>
+      <w:lvlJc w:val="left"/>
+      <w:pPr>
+        <w:ind w:left="4320" w:hanging="480"/>
+      </w:pPr>
+    </w:lvl>
+    <w:lvl w:ilvl="6">
+      <w:start w:val="1"/>
+      <w:numFmt w:val="decimal"/>
+      <w:lvlText w:val="%7."/>
+      <w:lvlJc w:val="left"/>
+      <w:pPr>
+        <w:ind w:left="5040" w:hanging="480"/>
+      </w:pPr>
+    </w:lvl>
+    <w:lvl w:ilvl="7">
+      <w:start w:val="1"/>
+      <w:numFmt w:val="decimal"/>
+      <w:lvlText w:val="%8."/>
+      <w:lvlJc w:val="left"/>
+      <w:pPr>
+        <w:ind w:left="5760" w:hanging="480"/>
+      </w:pPr>
+    </w:lvl>
+    <w:lvl w:ilvl="8">
+      <w:start w:val="1"/>
+      <w:numFmt w:val="decimal"/>
+      <w:lvlText w:val="%9."/>
+      <w:lvlJc w:val="left"/>
+      <w:pPr>
+        <w:ind w:left="6480" w:hanging="480"/>
+      </w:pPr>
+    </w:lvl>
+  </w:abstractNum>
   <w:num w:numId="1000">
     <w:abstractNumId w:val="990"/>
+  </w:num>
+  <w:num w:numId="1001">
+    <w:abstractNumId w:val="991"/>
+  </w:num>
+  <w:num w:numId="1002">
+    <w:abstractNumId w:val="99411"/>
+    <w:lvlOverride w:ilvl="0">
+      <w:startOverride w:val="1"/>
+    </w:lvlOverride>
+    <w:lvlOverride w:ilvl="1">
+      <w:startOverride w:val="1"/>
+    </w:lvlOverride>
+    <w:lvlOverride w:ilvl="2">
+      <w:startOverride w:val="1"/>
+    </w:lvlOverride>
+    <w:lvlOverride w:ilvl="3">
+      <w:startOverride w:val="1"/>
+    </w:lvlOverride>
+    <w:lvlOverride w:ilvl="4">
+      <w:startOverride w:val="1"/>
+    </w:lvlOverride>
+    <w:lvlOverride w:ilvl="5">
+      <w:startOverride w:val="1"/>
+    </w:lvlOverride>
+    <w:lvlOverride w:ilvl="6">
+      <w:startOverride w:val="1"/>
+    </w:lvlOverride>
+    <w:lvlOverride w:ilvl="7">
+      <w:startOverride w:val="1"/>
+    </w:lvlOverride>
+    <w:lvlOverride w:ilvl="8">
+      <w:startOverride w:val="1"/>
+    </w:lvlOverride>
   </w:num>
 </w:numbering>
 </file>

</xml_diff>